<commit_message>
updated the document and created the PPT
</commit_message>
<xml_diff>
--- a/DDD-Solution.docx
+++ b/DDD-Solution.docx
@@ -2,12 +2,2438 @@
 <file path=word/document.xml><?xml version="1.0" encoding="utf-8"?>
 <w:document xmlns:wpc="http://schemas.microsoft.com/office/word/2010/wordprocessingCanvas" xmlns:cx="http://schemas.microsoft.com/office/drawing/2014/chartex" xmlns:cx1="http://schemas.microsoft.com/office/drawing/2015/9/8/chartex" xmlns:cx2="http://schemas.microsoft.com/office/drawing/2015/10/21/chartex" xmlns:cx3="http://schemas.microsoft.com/office/drawing/2016/5/9/chartex" xmlns:cx4="http://schemas.microsoft.com/office/drawing/2016/5/10/chartex" xmlns:cx5="http://schemas.microsoft.com/office/drawing/2016/5/11/chartex" xmlns:cx6="http://schemas.microsoft.com/office/drawing/2016/5/12/chartex" xmlns:cx7="http://schemas.microsoft.com/office/drawing/2016/5/13/chartex" xmlns:cx8="http://schemas.microsoft.com/office/drawing/2016/5/14/chartex" xmlns:mc="http://schemas.openxmlformats.org/markup-compatibility/2006" xmlns:aink="http://schemas.microsoft.com/office/drawing/2016/ink" xmlns:am3d="http://schemas.microsoft.com/office/drawing/2017/model3d" xmlns:o="urn:schemas-microsoft-com:office:office" xmlns:oel="http://schemas.microsoft.com/office/2019/extlst" xmlns:r="http://schemas.openxmlformats.org/officeDocument/2006/relationships" xmlns:m="http://schemas.openxmlformats.org/officeDocument/2006/math" xmlns:v="urn:schemas-microsoft-com:vml" xmlns:wp14="http://schemas.microsoft.com/office/word/2010/wordprocessingDrawing" xmlns:wp="http://schemas.openxmlformats.org/drawingml/2006/wordprocessingDrawing" xmlns:w10="urn:schemas-microsoft-com:office:word" xmlns:w="http://schemas.openxmlformats.org/wordprocessingml/2006/main" xmlns:w14="http://schemas.microsoft.com/office/word/2010/wordml" xmlns:w15="http://schemas.microsoft.com/office/word/2012/wordml" xmlns:w16cex="http://schemas.microsoft.com/office/word/2018/wordml/cex" xmlns:w16cid="http://schemas.microsoft.com/office/word/2016/wordml/cid" xmlns:w16="http://schemas.microsoft.com/office/word/2018/wordml" xmlns:w16sdtdh="http://schemas.microsoft.com/office/word/2020/wordml/sdtdatahash" xmlns:w16se="http://schemas.microsoft.com/office/word/2015/wordml/symex" xmlns:wpg="http://schemas.microsoft.com/office/word/2010/wordprocessingGroup" xmlns:wpi="http://schemas.microsoft.com/office/word/2010/wordprocessingInk" xmlns:wne="http://schemas.microsoft.com/office/word/2006/wordml" xmlns:wps="http://schemas.microsoft.com/office/word/2010/wordprocessingShape" mc:Ignorable="w14 w15 w16se w16cid w16 w16cex w16sdtdh wp14">
   <w:body>
+    <w:sdt>
+      <w:sdtPr>
+        <w:id w:val="1033614631"/>
+        <w:docPartObj>
+          <w:docPartGallery w:val="Cover Pages"/>
+          <w:docPartUnique/>
+        </w:docPartObj>
+      </w:sdtPr>
+      <w:sdtContent>
+        <w:p>
+          <w:r>
+            <w:rPr>
+              <w:noProof/>
+            </w:rPr>
+            <mc:AlternateContent>
+              <mc:Choice Requires="wpg">
+                <w:drawing>
+                  <wp:anchor distT="0" distB="0" distL="114300" distR="114300" simplePos="0" relativeHeight="251661312" behindDoc="1" locked="0" layoutInCell="1" allowOverlap="1" wp14:anchorId="0F5D921E" wp14:editId="13BB4F8F">
+                    <wp:simplePos x="0" y="0"/>
+                    <wp:positionH relativeFrom="page">
+                      <wp:align>center</wp:align>
+                    </wp:positionH>
+                    <wp:positionV relativeFrom="page">
+                      <wp:align>center</wp:align>
+                    </wp:positionV>
+                    <wp:extent cx="6864824" cy="9123528"/>
+                    <wp:effectExtent l="0" t="0" r="2540" b="635"/>
+                    <wp:wrapNone/>
+                    <wp:docPr id="193" name="Group 62"/>
+                    <wp:cNvGraphicFramePr/>
+                    <a:graphic xmlns:a="http://schemas.openxmlformats.org/drawingml/2006/main">
+                      <a:graphicData uri="http://schemas.microsoft.com/office/word/2010/wordprocessingGroup">
+                        <wpg:wgp>
+                          <wpg:cNvGrpSpPr/>
+                          <wpg:grpSpPr>
+                            <a:xfrm>
+                              <a:off x="0" y="0"/>
+                              <a:ext cx="6864824" cy="9123528"/>
+                              <a:chOff x="0" y="0"/>
+                              <a:chExt cx="6864824" cy="9123528"/>
+                            </a:xfrm>
+                          </wpg:grpSpPr>
+                          <wps:wsp>
+                            <wps:cNvPr id="194" name="Rectangle 194"/>
+                            <wps:cNvSpPr/>
+                            <wps:spPr>
+                              <a:xfrm>
+                                <a:off x="0" y="0"/>
+                                <a:ext cx="6858000" cy="1371600"/>
+                              </a:xfrm>
+                              <a:prstGeom prst="rect">
+                                <a:avLst/>
+                              </a:prstGeom>
+                              <a:solidFill>
+                                <a:schemeClr val="accent1"/>
+                              </a:solidFill>
+                              <a:ln>
+                                <a:noFill/>
+                              </a:ln>
+                            </wps:spPr>
+                            <wps:style>
+                              <a:lnRef idx="2">
+                                <a:schemeClr val="accent1">
+                                  <a:shade val="50000"/>
+                                </a:schemeClr>
+                              </a:lnRef>
+                              <a:fillRef idx="1">
+                                <a:schemeClr val="accent1"/>
+                              </a:fillRef>
+                              <a:effectRef idx="0">
+                                <a:schemeClr val="accent1"/>
+                              </a:effectRef>
+                              <a:fontRef idx="minor">
+                                <a:schemeClr val="lt1"/>
+                              </a:fontRef>
+                            </wps:style>
+                            <wps:bodyPr rot="0" spcFirstLastPara="0" vertOverflow="overflow" horzOverflow="overflow" vert="horz" wrap="square" lIns="91440" tIns="45720" rIns="91440" bIns="45720" numCol="1" spcCol="0" rtlCol="0" fromWordArt="0" anchor="ctr" anchorCtr="0" forceAA="0" compatLnSpc="1">
+                              <a:prstTxWarp prst="textNoShape">
+                                <a:avLst/>
+                              </a:prstTxWarp>
+                              <a:noAutofit/>
+                            </wps:bodyPr>
+                          </wps:wsp>
+                          <wps:wsp>
+                            <wps:cNvPr id="195" name="Rectangle 195"/>
+                            <wps:cNvSpPr/>
+                            <wps:spPr>
+                              <a:xfrm>
+                                <a:off x="0" y="4094328"/>
+                                <a:ext cx="6858000" cy="5029200"/>
+                              </a:xfrm>
+                              <a:prstGeom prst="rect">
+                                <a:avLst/>
+                              </a:prstGeom>
+                              <a:solidFill>
+                                <a:schemeClr val="accent1"/>
+                              </a:solidFill>
+                              <a:ln>
+                                <a:noFill/>
+                              </a:ln>
+                            </wps:spPr>
+                            <wps:style>
+                              <a:lnRef idx="2">
+                                <a:schemeClr val="accent1">
+                                  <a:shade val="50000"/>
+                                </a:schemeClr>
+                              </a:lnRef>
+                              <a:fillRef idx="1">
+                                <a:schemeClr val="accent1"/>
+                              </a:fillRef>
+                              <a:effectRef idx="0">
+                                <a:schemeClr val="accent1"/>
+                              </a:effectRef>
+                              <a:fontRef idx="minor">
+                                <a:schemeClr val="lt1"/>
+                              </a:fontRef>
+                            </wps:style>
+                            <wps:txbx>
+                              <w:txbxContent>
+                                <w:sdt>
+                                  <w:sdtPr>
+                                    <w:rPr>
+                                      <w:color w:val="FFFFFF" w:themeColor="background1"/>
+                                    </w:rPr>
+                                    <w:alias w:val="Author"/>
+                                    <w:tag w:val=""/>
+                                    <w:id w:val="945428907"/>
+                                    <w:dataBinding w:prefixMappings="xmlns:ns0='http://purl.org/dc/elements/1.1/' xmlns:ns1='http://schemas.openxmlformats.org/package/2006/metadata/core-properties' " w:xpath="/ns1:coreProperties[1]/ns0:creator[1]" w:storeItemID="{6C3C8BC8-F283-45AE-878A-BAB7291924A1}"/>
+                                    <w:text/>
+                                  </w:sdtPr>
+                                  <w:sdtContent>
+                                    <w:p>
+                                      <w:pPr>
+                                        <w:pStyle w:val="NoSpacing"/>
+                                        <w:spacing w:before="120"/>
+                                        <w:jc w:val="center"/>
+                                        <w:rPr>
+                                          <w:color w:val="FFFFFF" w:themeColor="background1"/>
+                                        </w:rPr>
+                                      </w:pPr>
+                                      <w:r>
+                                        <w:rPr>
+                                          <w:color w:val="FFFFFF" w:themeColor="background1"/>
+                                        </w:rPr>
+                                        <w:t>Venkatesh Srinivasan</w:t>
+                                      </w:r>
+                                    </w:p>
+                                  </w:sdtContent>
+                                </w:sdt>
+                                <w:p>
+                                  <w:pPr>
+                                    <w:pStyle w:val="NoSpacing"/>
+                                    <w:spacing w:before="120"/>
+                                    <w:jc w:val="center"/>
+                                    <w:rPr>
+                                      <w:color w:val="FFFFFF" w:themeColor="background1"/>
+                                    </w:rPr>
+                                  </w:pPr>
+                                  <w:sdt>
+                                    <w:sdtPr>
+                                      <w:rPr>
+                                        <w:caps/>
+                                        <w:color w:val="FFFFFF" w:themeColor="background1"/>
+                                      </w:rPr>
+                                      <w:alias w:val="Company"/>
+                                      <w:tag w:val=""/>
+                                      <w:id w:val="1618182777"/>
+                                      <w:dataBinding w:prefixMappings="xmlns:ns0='http://schemas.openxmlformats.org/officeDocument/2006/extended-properties' " w:xpath="/ns0:Properties[1]/ns0:Company[1]" w:storeItemID="{6668398D-A668-4E3E-A5EB-62B293D839F1}"/>
+                                      <w:text/>
+                                    </w:sdtPr>
+                                    <w:sdtContent>
+                                      <w:r>
+                                        <w:rPr>
+                                          <w:caps/>
+                                          <w:color w:val="FFFFFF" w:themeColor="background1"/>
+                                        </w:rPr>
+                                        <w:t>Cognizant technology solution</w:t>
+                                      </w:r>
+                                    </w:sdtContent>
+                                  </w:sdt>
+                                  <w:r>
+                                    <w:rPr>
+                                      <w:color w:val="FFFFFF" w:themeColor="background1"/>
+                                    </w:rPr>
+                                    <w:t>  </w:t>
+                                  </w:r>
+                                  <w:sdt>
+                                    <w:sdtPr>
+                                      <w:rPr>
+                                        <w:color w:val="FFFFFF" w:themeColor="background1"/>
+                                      </w:rPr>
+                                      <w:alias w:val="Address"/>
+                                      <w:tag w:val=""/>
+                                      <w:id w:val="-253358678"/>
+                                      <w:dataBinding w:prefixMappings="xmlns:ns0='http://schemas.microsoft.com/office/2006/coverPageProps' " w:xpath="/ns0:CoverPageProperties[1]/ns0:CompanyAddress[1]" w:storeItemID="{55AF091B-3C7A-41E3-B477-F2FDAA23CFDA}"/>
+                                      <w:text/>
+                                    </w:sdtPr>
+                                    <w:sdtContent>
+                                      <w:r>
+                                        <w:rPr>
+                                          <w:color w:val="FFFFFF" w:themeColor="background1"/>
+                                        </w:rPr>
+                                        <w:t>India</w:t>
+                                      </w:r>
+                                    </w:sdtContent>
+                                  </w:sdt>
+                                </w:p>
+                              </w:txbxContent>
+                            </wps:txbx>
+                            <wps:bodyPr rot="0" spcFirstLastPara="0" vertOverflow="overflow" horzOverflow="overflow" vert="horz" wrap="square" lIns="457200" tIns="731520" rIns="457200" bIns="457200" numCol="1" spcCol="0" rtlCol="0" fromWordArt="0" anchor="b" anchorCtr="0" forceAA="0" compatLnSpc="1">
+                              <a:prstTxWarp prst="textNoShape">
+                                <a:avLst/>
+                              </a:prstTxWarp>
+                              <a:noAutofit/>
+                            </wps:bodyPr>
+                          </wps:wsp>
+                          <wps:wsp>
+                            <wps:cNvPr id="196" name="Text Box 196"/>
+                            <wps:cNvSpPr txBox="1"/>
+                            <wps:spPr>
+                              <a:xfrm>
+                                <a:off x="6824" y="1371600"/>
+                                <a:ext cx="6858000" cy="2722728"/>
+                              </a:xfrm>
+                              <a:prstGeom prst="rect">
+                                <a:avLst/>
+                              </a:prstGeom>
+                              <a:solidFill>
+                                <a:schemeClr val="bg1"/>
+                              </a:solidFill>
+                              <a:ln w="6350">
+                                <a:noFill/>
+                              </a:ln>
+                              <a:effectLst/>
+                            </wps:spPr>
+                            <wps:style>
+                              <a:lnRef idx="0">
+                                <a:schemeClr val="accent1"/>
+                              </a:lnRef>
+                              <a:fillRef idx="0">
+                                <a:schemeClr val="accent1"/>
+                              </a:fillRef>
+                              <a:effectRef idx="0">
+                                <a:schemeClr val="accent1"/>
+                              </a:effectRef>
+                              <a:fontRef idx="minor">
+                                <a:schemeClr val="dk1"/>
+                              </a:fontRef>
+                            </wps:style>
+                            <wps:txbx>
+                              <w:txbxContent>
+                                <w:sdt>
+                                  <w:sdtPr>
+                                    <w:rPr>
+                                      <w:rFonts w:asciiTheme="majorHAnsi" w:eastAsiaTheme="majorEastAsia" w:hAnsiTheme="majorHAnsi" w:cstheme="majorBidi"/>
+                                      <w:caps/>
+                                      <w:color w:val="4472C4" w:themeColor="accent1"/>
+                                      <w:sz w:val="72"/>
+                                      <w:szCs w:val="72"/>
+                                    </w:rPr>
+                                    <w:alias w:val="Title"/>
+                                    <w:tag w:val=""/>
+                                    <w:id w:val="-9991715"/>
+                                    <w:dataBinding w:prefixMappings="xmlns:ns0='http://purl.org/dc/elements/1.1/' xmlns:ns1='http://schemas.openxmlformats.org/package/2006/metadata/core-properties' " w:xpath="/ns1:coreProperties[1]/ns0:title[1]" w:storeItemID="{6C3C8BC8-F283-45AE-878A-BAB7291924A1}"/>
+                                    <w:text/>
+                                  </w:sdtPr>
+                                  <w:sdtContent>
+                                    <w:p>
+                                      <w:pPr>
+                                        <w:pStyle w:val="NoSpacing"/>
+                                        <w:jc w:val="center"/>
+                                        <w:rPr>
+                                          <w:rFonts w:asciiTheme="majorHAnsi" w:eastAsiaTheme="majorEastAsia" w:hAnsiTheme="majorHAnsi" w:cstheme="majorBidi"/>
+                                          <w:caps/>
+                                          <w:color w:val="4472C4" w:themeColor="accent1"/>
+                                          <w:sz w:val="72"/>
+                                          <w:szCs w:val="72"/>
+                                        </w:rPr>
+                                      </w:pPr>
+                                      <w:r>
+                                        <w:rPr>
+                                          <w:rFonts w:asciiTheme="majorHAnsi" w:eastAsiaTheme="majorEastAsia" w:hAnsiTheme="majorHAnsi" w:cstheme="majorBidi"/>
+                                          <w:caps/>
+                                          <w:color w:val="4472C4" w:themeColor="accent1"/>
+                                          <w:sz w:val="72"/>
+                                          <w:szCs w:val="72"/>
+                                        </w:rPr>
+                                        <w:t>Domain driven design solution</w:t>
+                                      </w:r>
+                                    </w:p>
+                                  </w:sdtContent>
+                                </w:sdt>
+                              </w:txbxContent>
+                            </wps:txbx>
+                            <wps:bodyPr rot="0" spcFirstLastPara="0" vertOverflow="overflow" horzOverflow="overflow" vert="horz" wrap="square" lIns="457200" tIns="91440" rIns="457200" bIns="91440" numCol="1" spcCol="0" rtlCol="0" fromWordArt="0" anchor="ctr" anchorCtr="0" forceAA="0" compatLnSpc="1">
+                              <a:prstTxWarp prst="textNoShape">
+                                <a:avLst/>
+                              </a:prstTxWarp>
+                              <a:noAutofit/>
+                            </wps:bodyPr>
+                          </wps:wsp>
+                        </wpg:wgp>
+                      </a:graphicData>
+                    </a:graphic>
+                    <wp14:sizeRelH relativeFrom="page">
+                      <wp14:pctWidth>88200</wp14:pctWidth>
+                    </wp14:sizeRelH>
+                    <wp14:sizeRelV relativeFrom="page">
+                      <wp14:pctHeight>90900</wp14:pctHeight>
+                    </wp14:sizeRelV>
+                  </wp:anchor>
+                </w:drawing>
+              </mc:Choice>
+              <mc:Fallback>
+                <w:pict>
+                  <v:group w14:anchorId="0F5D921E" id="Group 62" o:spid="_x0000_s1026" style="position:absolute;margin-left:0;margin-top:0;width:540.55pt;height:718.4pt;z-index:-251655168;mso-width-percent:882;mso-height-percent:909;mso-position-horizontal:center;mso-position-horizontal-relative:page;mso-position-vertical:center;mso-position-vertical-relative:page;mso-width-percent:882;mso-height-percent:909" coordsize="68648,91235" o:gfxdata="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">
+                    <v:rect id="Rectangle 194" o:spid="_x0000_s1027" style="position:absolute;width:68580;height:13716;visibility:visible;mso-wrap-style:square;v-text-anchor:middle" o:gfxdata="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" fillcolor="#4472c4 [3204]" stroked="f" strokeweight="1pt"/>
+                    <v:rect id="Rectangle 195" o:spid="_x0000_s1028" style="position:absolute;top:40943;width:68580;height:50292;visibility:visible;mso-wrap-style:square;v-text-anchor:bottom" o:gfxdata="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" fillcolor="#4472c4 [3204]" stroked="f" strokeweight="1pt">
+                      <v:textbox inset="36pt,57.6pt,36pt,36pt">
+                        <w:txbxContent>
+                          <w:sdt>
+                            <w:sdtPr>
+                              <w:rPr>
+                                <w:color w:val="FFFFFF" w:themeColor="background1"/>
+                              </w:rPr>
+                              <w:alias w:val="Author"/>
+                              <w:tag w:val=""/>
+                              <w:id w:val="945428907"/>
+                              <w:dataBinding w:prefixMappings="xmlns:ns0='http://purl.org/dc/elements/1.1/' xmlns:ns1='http://schemas.openxmlformats.org/package/2006/metadata/core-properties' " w:xpath="/ns1:coreProperties[1]/ns0:creator[1]" w:storeItemID="{6C3C8BC8-F283-45AE-878A-BAB7291924A1}"/>
+                              <w:text/>
+                            </w:sdtPr>
+                            <w:sdtContent>
+                              <w:p>
+                                <w:pPr>
+                                  <w:pStyle w:val="NoSpacing"/>
+                                  <w:spacing w:before="120"/>
+                                  <w:jc w:val="center"/>
+                                  <w:rPr>
+                                    <w:color w:val="FFFFFF" w:themeColor="background1"/>
+                                  </w:rPr>
+                                </w:pPr>
+                                <w:r>
+                                  <w:rPr>
+                                    <w:color w:val="FFFFFF" w:themeColor="background1"/>
+                                  </w:rPr>
+                                  <w:t>Venkatesh Srinivasan</w:t>
+                                </w:r>
+                              </w:p>
+                            </w:sdtContent>
+                          </w:sdt>
+                          <w:p>
+                            <w:pPr>
+                              <w:pStyle w:val="NoSpacing"/>
+                              <w:spacing w:before="120"/>
+                              <w:jc w:val="center"/>
+                              <w:rPr>
+                                <w:color w:val="FFFFFF" w:themeColor="background1"/>
+                              </w:rPr>
+                            </w:pPr>
+                            <w:sdt>
+                              <w:sdtPr>
+                                <w:rPr>
+                                  <w:caps/>
+                                  <w:color w:val="FFFFFF" w:themeColor="background1"/>
+                                </w:rPr>
+                                <w:alias w:val="Company"/>
+                                <w:tag w:val=""/>
+                                <w:id w:val="1618182777"/>
+                                <w:dataBinding w:prefixMappings="xmlns:ns0='http://schemas.openxmlformats.org/officeDocument/2006/extended-properties' " w:xpath="/ns0:Properties[1]/ns0:Company[1]" w:storeItemID="{6668398D-A668-4E3E-A5EB-62B293D839F1}"/>
+                                <w:text/>
+                              </w:sdtPr>
+                              <w:sdtContent>
+                                <w:r>
+                                  <w:rPr>
+                                    <w:caps/>
+                                    <w:color w:val="FFFFFF" w:themeColor="background1"/>
+                                  </w:rPr>
+                                  <w:t>Cognizant technology solution</w:t>
+                                </w:r>
+                              </w:sdtContent>
+                            </w:sdt>
+                            <w:r>
+                              <w:rPr>
+                                <w:color w:val="FFFFFF" w:themeColor="background1"/>
+                              </w:rPr>
+                              <w:t>  </w:t>
+                            </w:r>
+                            <w:sdt>
+                              <w:sdtPr>
+                                <w:rPr>
+                                  <w:color w:val="FFFFFF" w:themeColor="background1"/>
+                                </w:rPr>
+                                <w:alias w:val="Address"/>
+                                <w:tag w:val=""/>
+                                <w:id w:val="-253358678"/>
+                                <w:dataBinding w:prefixMappings="xmlns:ns0='http://schemas.microsoft.com/office/2006/coverPageProps' " w:xpath="/ns0:CoverPageProperties[1]/ns0:CompanyAddress[1]" w:storeItemID="{55AF091B-3C7A-41E3-B477-F2FDAA23CFDA}"/>
+                                <w:text/>
+                              </w:sdtPr>
+                              <w:sdtContent>
+                                <w:r>
+                                  <w:rPr>
+                                    <w:color w:val="FFFFFF" w:themeColor="background1"/>
+                                  </w:rPr>
+                                  <w:t>India</w:t>
+                                </w:r>
+                              </w:sdtContent>
+                            </w:sdt>
+                          </w:p>
+                        </w:txbxContent>
+                      </v:textbox>
+                    </v:rect>
+                    <v:shapetype id="_x0000_t202" coordsize="21600,21600" o:spt="202" path="m,l,21600r21600,l21600,xe">
+                      <v:stroke joinstyle="miter"/>
+                      <v:path gradientshapeok="t" o:connecttype="rect"/>
+                    </v:shapetype>
+                    <v:shape id="Text Box 196" o:spid="_x0000_s1029" type="#_x0000_t202" style="position:absolute;left:68;top:13716;width:68580;height:27227;visibility:visible;mso-wrap-style:square;v-text-anchor:middle" o:gfxdata="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" fillcolor="white [3212]" stroked="f" strokeweight=".5pt">
+                      <v:textbox inset="36pt,7.2pt,36pt,7.2pt">
+                        <w:txbxContent>
+                          <w:sdt>
+                            <w:sdtPr>
+                              <w:rPr>
+                                <w:rFonts w:asciiTheme="majorHAnsi" w:eastAsiaTheme="majorEastAsia" w:hAnsiTheme="majorHAnsi" w:cstheme="majorBidi"/>
+                                <w:caps/>
+                                <w:color w:val="4472C4" w:themeColor="accent1"/>
+                                <w:sz w:val="72"/>
+                                <w:szCs w:val="72"/>
+                              </w:rPr>
+                              <w:alias w:val="Title"/>
+                              <w:tag w:val=""/>
+                              <w:id w:val="-9991715"/>
+                              <w:dataBinding w:prefixMappings="xmlns:ns0='http://purl.org/dc/elements/1.1/' xmlns:ns1='http://schemas.openxmlformats.org/package/2006/metadata/core-properties' " w:xpath="/ns1:coreProperties[1]/ns0:title[1]" w:storeItemID="{6C3C8BC8-F283-45AE-878A-BAB7291924A1}"/>
+                              <w:text/>
+                            </w:sdtPr>
+                            <w:sdtContent>
+                              <w:p>
+                                <w:pPr>
+                                  <w:pStyle w:val="NoSpacing"/>
+                                  <w:jc w:val="center"/>
+                                  <w:rPr>
+                                    <w:rFonts w:asciiTheme="majorHAnsi" w:eastAsiaTheme="majorEastAsia" w:hAnsiTheme="majorHAnsi" w:cstheme="majorBidi"/>
+                                    <w:caps/>
+                                    <w:color w:val="4472C4" w:themeColor="accent1"/>
+                                    <w:sz w:val="72"/>
+                                    <w:szCs w:val="72"/>
+                                  </w:rPr>
+                                </w:pPr>
+                                <w:r>
+                                  <w:rPr>
+                                    <w:rFonts w:asciiTheme="majorHAnsi" w:eastAsiaTheme="majorEastAsia" w:hAnsiTheme="majorHAnsi" w:cstheme="majorBidi"/>
+                                    <w:caps/>
+                                    <w:color w:val="4472C4" w:themeColor="accent1"/>
+                                    <w:sz w:val="72"/>
+                                    <w:szCs w:val="72"/>
+                                  </w:rPr>
+                                  <w:t>Domain driven design solution</w:t>
+                                </w:r>
+                              </w:p>
+                            </w:sdtContent>
+                          </w:sdt>
+                        </w:txbxContent>
+                      </v:textbox>
+                    </v:shape>
+                    <w10:wrap anchorx="page" anchory="page"/>
+                  </v:group>
+                </w:pict>
+              </mc:Fallback>
+            </mc:AlternateContent>
+          </w:r>
+        </w:p>
+        <w:p>
+          <w:pPr>
+            <w:rPr>
+              <w:rFonts w:asciiTheme="majorHAnsi" w:eastAsiaTheme="majorEastAsia" w:hAnsiTheme="majorHAnsi" w:cstheme="majorBidi"/>
+              <w:caps/>
+              <w:color w:val="4472C4" w:themeColor="accent1"/>
+              <w:spacing w:val="10"/>
+              <w:sz w:val="52"/>
+              <w:szCs w:val="52"/>
+            </w:rPr>
+          </w:pPr>
+          <w:r>
+            <w:br w:type="page"/>
+          </w:r>
+        </w:p>
+      </w:sdtContent>
+    </w:sdt>
+    <w:sdt>
+      <w:sdtPr>
+        <w:rPr>
+          <w:caps w:val="0"/>
+          <w:color w:val="auto"/>
+          <w:spacing w:val="0"/>
+          <w:sz w:val="20"/>
+          <w:szCs w:val="20"/>
+        </w:rPr>
+        <w:id w:val="-133490053"/>
+        <w:docPartObj>
+          <w:docPartGallery w:val="Table of Contents"/>
+          <w:docPartUnique/>
+        </w:docPartObj>
+      </w:sdtPr>
+      <w:sdtEndPr>
+        <w:rPr>
+          <w:b/>
+          <w:bCs/>
+          <w:noProof/>
+        </w:rPr>
+      </w:sdtEndPr>
+      <w:sdtContent>
+        <w:p>
+          <w:pPr>
+            <w:pStyle w:val="TOCHeading"/>
+          </w:pPr>
+          <w:r>
+            <w:t>Contents</w:t>
+          </w:r>
+        </w:p>
+        <w:p>
+          <w:pPr>
+            <w:pStyle w:val="TOC1"/>
+            <w:tabs>
+              <w:tab w:val="right" w:leader="dot" w:pos="9350"/>
+            </w:tabs>
+            <w:rPr>
+              <w:rFonts w:cstheme="minorBidi"/>
+              <w:noProof/>
+              <w:kern w:val="2"/>
+              <w:lang w:bidi="ta-IN"/>
+              <w14:ligatures w14:val="standardContextual"/>
+            </w:rPr>
+          </w:pPr>
+          <w:r>
+            <w:fldChar w:fldCharType="begin"/>
+          </w:r>
+          <w:r>
+            <w:instrText xml:space="preserve"> TOC \o "1-3" \h \z \u </w:instrText>
+          </w:r>
+          <w:r>
+            <w:fldChar w:fldCharType="separate"/>
+          </w:r>
+          <w:hyperlink w:anchor="_Toc142811513" w:history="1">
+            <w:r>
+              <w:rPr>
+                <w:rStyle w:val="Hyperlink"/>
+                <w:noProof/>
+              </w:rPr>
+              <w:t>Domain – The problem to solve</w:t>
+            </w:r>
+            <w:r>
+              <w:rPr>
+                <w:noProof/>
+                <w:webHidden/>
+              </w:rPr>
+              <w:tab/>
+            </w:r>
+            <w:r>
+              <w:rPr>
+                <w:noProof/>
+                <w:webHidden/>
+              </w:rPr>
+              <w:fldChar w:fldCharType="begin"/>
+            </w:r>
+            <w:r>
+              <w:rPr>
+                <w:noProof/>
+                <w:webHidden/>
+              </w:rPr>
+              <w:instrText xml:space="preserve"> PAGEREF _Toc142811513 \h </w:instrText>
+            </w:r>
+            <w:r>
+              <w:rPr>
+                <w:noProof/>
+                <w:webHidden/>
+              </w:rPr>
+            </w:r>
+            <w:r>
+              <w:rPr>
+                <w:noProof/>
+                <w:webHidden/>
+              </w:rPr>
+              <w:fldChar w:fldCharType="separate"/>
+            </w:r>
+            <w:r>
+              <w:rPr>
+                <w:noProof/>
+                <w:webHidden/>
+              </w:rPr>
+              <w:t>2</w:t>
+            </w:r>
+            <w:r>
+              <w:rPr>
+                <w:noProof/>
+                <w:webHidden/>
+              </w:rPr>
+              <w:fldChar w:fldCharType="end"/>
+            </w:r>
+          </w:hyperlink>
+        </w:p>
+        <w:p>
+          <w:pPr>
+            <w:pStyle w:val="TOC1"/>
+            <w:tabs>
+              <w:tab w:val="right" w:leader="dot" w:pos="9350"/>
+            </w:tabs>
+            <w:rPr>
+              <w:rFonts w:cstheme="minorBidi"/>
+              <w:noProof/>
+              <w:kern w:val="2"/>
+              <w:lang w:bidi="ta-IN"/>
+              <w14:ligatures w14:val="standardContextual"/>
+            </w:rPr>
+          </w:pPr>
+          <w:hyperlink w:anchor="_Toc142811514" w:history="1">
+            <w:r>
+              <w:rPr>
+                <w:rStyle w:val="Hyperlink"/>
+                <w:noProof/>
+              </w:rPr>
+              <w:t>ubiquitious Language – Glosarry for all communications</w:t>
+            </w:r>
+            <w:r>
+              <w:rPr>
+                <w:noProof/>
+                <w:webHidden/>
+              </w:rPr>
+              <w:tab/>
+            </w:r>
+            <w:r>
+              <w:rPr>
+                <w:noProof/>
+                <w:webHidden/>
+              </w:rPr>
+              <w:fldChar w:fldCharType="begin"/>
+            </w:r>
+            <w:r>
+              <w:rPr>
+                <w:noProof/>
+                <w:webHidden/>
+              </w:rPr>
+              <w:instrText xml:space="preserve"> PAGEREF _Toc142811514 \h </w:instrText>
+            </w:r>
+            <w:r>
+              <w:rPr>
+                <w:noProof/>
+                <w:webHidden/>
+              </w:rPr>
+            </w:r>
+            <w:r>
+              <w:rPr>
+                <w:noProof/>
+                <w:webHidden/>
+              </w:rPr>
+              <w:fldChar w:fldCharType="separate"/>
+            </w:r>
+            <w:r>
+              <w:rPr>
+                <w:noProof/>
+                <w:webHidden/>
+              </w:rPr>
+              <w:t>2</w:t>
+            </w:r>
+            <w:r>
+              <w:rPr>
+                <w:noProof/>
+                <w:webHidden/>
+              </w:rPr>
+              <w:fldChar w:fldCharType="end"/>
+            </w:r>
+          </w:hyperlink>
+        </w:p>
+        <w:p>
+          <w:pPr>
+            <w:pStyle w:val="TOC1"/>
+            <w:tabs>
+              <w:tab w:val="right" w:leader="dot" w:pos="9350"/>
+            </w:tabs>
+            <w:rPr>
+              <w:rFonts w:cstheme="minorBidi"/>
+              <w:noProof/>
+              <w:kern w:val="2"/>
+              <w:lang w:bidi="ta-IN"/>
+              <w14:ligatures w14:val="standardContextual"/>
+            </w:rPr>
+          </w:pPr>
+          <w:hyperlink w:anchor="_Toc142811515" w:history="1">
+            <w:r>
+              <w:rPr>
+                <w:rStyle w:val="Hyperlink"/>
+                <w:noProof/>
+              </w:rPr>
+              <w:t>Sub domains – sub Probelem to solve</w:t>
+            </w:r>
+            <w:r>
+              <w:rPr>
+                <w:noProof/>
+                <w:webHidden/>
+              </w:rPr>
+              <w:tab/>
+            </w:r>
+            <w:r>
+              <w:rPr>
+                <w:noProof/>
+                <w:webHidden/>
+              </w:rPr>
+              <w:fldChar w:fldCharType="begin"/>
+            </w:r>
+            <w:r>
+              <w:rPr>
+                <w:noProof/>
+                <w:webHidden/>
+              </w:rPr>
+              <w:instrText xml:space="preserve"> PAGEREF _Toc142811515 \h </w:instrText>
+            </w:r>
+            <w:r>
+              <w:rPr>
+                <w:noProof/>
+                <w:webHidden/>
+              </w:rPr>
+            </w:r>
+            <w:r>
+              <w:rPr>
+                <w:noProof/>
+                <w:webHidden/>
+              </w:rPr>
+              <w:fldChar w:fldCharType="separate"/>
+            </w:r>
+            <w:r>
+              <w:rPr>
+                <w:noProof/>
+                <w:webHidden/>
+              </w:rPr>
+              <w:t>3</w:t>
+            </w:r>
+            <w:r>
+              <w:rPr>
+                <w:noProof/>
+                <w:webHidden/>
+              </w:rPr>
+              <w:fldChar w:fldCharType="end"/>
+            </w:r>
+          </w:hyperlink>
+        </w:p>
+        <w:p>
+          <w:pPr>
+            <w:pStyle w:val="TOC2"/>
+            <w:tabs>
+              <w:tab w:val="right" w:leader="dot" w:pos="9350"/>
+            </w:tabs>
+            <w:rPr>
+              <w:rFonts w:cstheme="minorBidi"/>
+              <w:noProof/>
+              <w:kern w:val="2"/>
+              <w:lang w:bidi="ta-IN"/>
+              <w14:ligatures w14:val="standardContextual"/>
+            </w:rPr>
+          </w:pPr>
+          <w:hyperlink w:anchor="_Toc142811516" w:history="1">
+            <w:r>
+              <w:rPr>
+                <w:rStyle w:val="Hyperlink"/>
+                <w:noProof/>
+              </w:rPr>
+              <w:t>Item catalogue</w:t>
+            </w:r>
+            <w:r>
+              <w:rPr>
+                <w:noProof/>
+                <w:webHidden/>
+              </w:rPr>
+              <w:tab/>
+            </w:r>
+            <w:r>
+              <w:rPr>
+                <w:noProof/>
+                <w:webHidden/>
+              </w:rPr>
+              <w:fldChar w:fldCharType="begin"/>
+            </w:r>
+            <w:r>
+              <w:rPr>
+                <w:noProof/>
+                <w:webHidden/>
+              </w:rPr>
+              <w:instrText xml:space="preserve"> PAGEREF _Toc142811516 \h </w:instrText>
+            </w:r>
+            <w:r>
+              <w:rPr>
+                <w:noProof/>
+                <w:webHidden/>
+              </w:rPr>
+            </w:r>
+            <w:r>
+              <w:rPr>
+                <w:noProof/>
+                <w:webHidden/>
+              </w:rPr>
+              <w:fldChar w:fldCharType="separate"/>
+            </w:r>
+            <w:r>
+              <w:rPr>
+                <w:noProof/>
+                <w:webHidden/>
+              </w:rPr>
+              <w:t>3</w:t>
+            </w:r>
+            <w:r>
+              <w:rPr>
+                <w:noProof/>
+                <w:webHidden/>
+              </w:rPr>
+              <w:fldChar w:fldCharType="end"/>
+            </w:r>
+          </w:hyperlink>
+        </w:p>
+        <w:p>
+          <w:pPr>
+            <w:pStyle w:val="TOC3"/>
+            <w:tabs>
+              <w:tab w:val="right" w:leader="dot" w:pos="9350"/>
+            </w:tabs>
+            <w:rPr>
+              <w:rFonts w:cstheme="minorBidi"/>
+              <w:noProof/>
+              <w:kern w:val="2"/>
+              <w:lang w:bidi="ta-IN"/>
+              <w14:ligatures w14:val="standardContextual"/>
+            </w:rPr>
+          </w:pPr>
+          <w:hyperlink w:anchor="_Toc142811517" w:history="1">
+            <w:r>
+              <w:rPr>
+                <w:rStyle w:val="Hyperlink"/>
+                <w:noProof/>
+              </w:rPr>
+              <w:t>Bounded Context</w:t>
+            </w:r>
+            <w:r>
+              <w:rPr>
+                <w:noProof/>
+                <w:webHidden/>
+              </w:rPr>
+              <w:tab/>
+            </w:r>
+            <w:r>
+              <w:rPr>
+                <w:noProof/>
+                <w:webHidden/>
+              </w:rPr>
+              <w:fldChar w:fldCharType="begin"/>
+            </w:r>
+            <w:r>
+              <w:rPr>
+                <w:noProof/>
+                <w:webHidden/>
+              </w:rPr>
+              <w:instrText xml:space="preserve"> PAGEREF _Toc142811517 \h </w:instrText>
+            </w:r>
+            <w:r>
+              <w:rPr>
+                <w:noProof/>
+                <w:webHidden/>
+              </w:rPr>
+            </w:r>
+            <w:r>
+              <w:rPr>
+                <w:noProof/>
+                <w:webHidden/>
+              </w:rPr>
+              <w:fldChar w:fldCharType="separate"/>
+            </w:r>
+            <w:r>
+              <w:rPr>
+                <w:noProof/>
+                <w:webHidden/>
+              </w:rPr>
+              <w:t>3</w:t>
+            </w:r>
+            <w:r>
+              <w:rPr>
+                <w:noProof/>
+                <w:webHidden/>
+              </w:rPr>
+              <w:fldChar w:fldCharType="end"/>
+            </w:r>
+          </w:hyperlink>
+        </w:p>
+        <w:p>
+          <w:pPr>
+            <w:pStyle w:val="TOC3"/>
+            <w:tabs>
+              <w:tab w:val="right" w:leader="dot" w:pos="9350"/>
+            </w:tabs>
+            <w:rPr>
+              <w:rFonts w:cstheme="minorBidi"/>
+              <w:noProof/>
+              <w:kern w:val="2"/>
+              <w:lang w:bidi="ta-IN"/>
+              <w14:ligatures w14:val="standardContextual"/>
+            </w:rPr>
+          </w:pPr>
+          <w:hyperlink w:anchor="_Toc142811518" w:history="1">
+            <w:r>
+              <w:rPr>
+                <w:rStyle w:val="Hyperlink"/>
+                <w:noProof/>
+              </w:rPr>
+              <w:t>AUthors bounded context</w:t>
+            </w:r>
+            <w:r>
+              <w:rPr>
+                <w:noProof/>
+                <w:webHidden/>
+              </w:rPr>
+              <w:tab/>
+            </w:r>
+            <w:r>
+              <w:rPr>
+                <w:noProof/>
+                <w:webHidden/>
+              </w:rPr>
+              <w:fldChar w:fldCharType="begin"/>
+            </w:r>
+            <w:r>
+              <w:rPr>
+                <w:noProof/>
+                <w:webHidden/>
+              </w:rPr>
+              <w:instrText xml:space="preserve"> PAGEREF _Toc142811518 \h </w:instrText>
+            </w:r>
+            <w:r>
+              <w:rPr>
+                <w:noProof/>
+                <w:webHidden/>
+              </w:rPr>
+            </w:r>
+            <w:r>
+              <w:rPr>
+                <w:noProof/>
+                <w:webHidden/>
+              </w:rPr>
+              <w:fldChar w:fldCharType="separate"/>
+            </w:r>
+            <w:r>
+              <w:rPr>
+                <w:noProof/>
+                <w:webHidden/>
+              </w:rPr>
+              <w:t>4</w:t>
+            </w:r>
+            <w:r>
+              <w:rPr>
+                <w:noProof/>
+                <w:webHidden/>
+              </w:rPr>
+              <w:fldChar w:fldCharType="end"/>
+            </w:r>
+          </w:hyperlink>
+        </w:p>
+        <w:p>
+          <w:pPr>
+            <w:pStyle w:val="TOC3"/>
+            <w:tabs>
+              <w:tab w:val="right" w:leader="dot" w:pos="9350"/>
+            </w:tabs>
+            <w:rPr>
+              <w:rFonts w:cstheme="minorBidi"/>
+              <w:noProof/>
+              <w:kern w:val="2"/>
+              <w:lang w:bidi="ta-IN"/>
+              <w14:ligatures w14:val="standardContextual"/>
+            </w:rPr>
+          </w:pPr>
+          <w:hyperlink w:anchor="_Toc142811519" w:history="1">
+            <w:r>
+              <w:rPr>
+                <w:rStyle w:val="Hyperlink"/>
+                <w:noProof/>
+              </w:rPr>
+              <w:t>user rating bound context</w:t>
+            </w:r>
+            <w:r>
+              <w:rPr>
+                <w:noProof/>
+                <w:webHidden/>
+              </w:rPr>
+              <w:tab/>
+            </w:r>
+            <w:r>
+              <w:rPr>
+                <w:noProof/>
+                <w:webHidden/>
+              </w:rPr>
+              <w:fldChar w:fldCharType="begin"/>
+            </w:r>
+            <w:r>
+              <w:rPr>
+                <w:noProof/>
+                <w:webHidden/>
+              </w:rPr>
+              <w:instrText xml:space="preserve"> PAGEREF _Toc142811519 \h </w:instrText>
+            </w:r>
+            <w:r>
+              <w:rPr>
+                <w:noProof/>
+                <w:webHidden/>
+              </w:rPr>
+            </w:r>
+            <w:r>
+              <w:rPr>
+                <w:noProof/>
+                <w:webHidden/>
+              </w:rPr>
+              <w:fldChar w:fldCharType="separate"/>
+            </w:r>
+            <w:r>
+              <w:rPr>
+                <w:noProof/>
+                <w:webHidden/>
+              </w:rPr>
+              <w:t>4</w:t>
+            </w:r>
+            <w:r>
+              <w:rPr>
+                <w:noProof/>
+                <w:webHidden/>
+              </w:rPr>
+              <w:fldChar w:fldCharType="end"/>
+            </w:r>
+          </w:hyperlink>
+        </w:p>
+        <w:p>
+          <w:pPr>
+            <w:pStyle w:val="TOC2"/>
+            <w:tabs>
+              <w:tab w:val="right" w:leader="dot" w:pos="9350"/>
+            </w:tabs>
+            <w:rPr>
+              <w:rFonts w:cstheme="minorBidi"/>
+              <w:noProof/>
+              <w:kern w:val="2"/>
+              <w:lang w:bidi="ta-IN"/>
+              <w14:ligatures w14:val="standardContextual"/>
+            </w:rPr>
+          </w:pPr>
+          <w:hyperlink w:anchor="_Toc142811520" w:history="1">
+            <w:r>
+              <w:rPr>
+                <w:rStyle w:val="Hyperlink"/>
+                <w:noProof/>
+              </w:rPr>
+              <w:t>Payment gateway integration</w:t>
+            </w:r>
+            <w:r>
+              <w:rPr>
+                <w:noProof/>
+                <w:webHidden/>
+              </w:rPr>
+              <w:tab/>
+            </w:r>
+            <w:r>
+              <w:rPr>
+                <w:noProof/>
+                <w:webHidden/>
+              </w:rPr>
+              <w:fldChar w:fldCharType="begin"/>
+            </w:r>
+            <w:r>
+              <w:rPr>
+                <w:noProof/>
+                <w:webHidden/>
+              </w:rPr>
+              <w:instrText xml:space="preserve"> PAGEREF _Toc142811520 \h </w:instrText>
+            </w:r>
+            <w:r>
+              <w:rPr>
+                <w:noProof/>
+                <w:webHidden/>
+              </w:rPr>
+            </w:r>
+            <w:r>
+              <w:rPr>
+                <w:noProof/>
+                <w:webHidden/>
+              </w:rPr>
+              <w:fldChar w:fldCharType="separate"/>
+            </w:r>
+            <w:r>
+              <w:rPr>
+                <w:noProof/>
+                <w:webHidden/>
+              </w:rPr>
+              <w:t>5</w:t>
+            </w:r>
+            <w:r>
+              <w:rPr>
+                <w:noProof/>
+                <w:webHidden/>
+              </w:rPr>
+              <w:fldChar w:fldCharType="end"/>
+            </w:r>
+          </w:hyperlink>
+        </w:p>
+        <w:p>
+          <w:pPr>
+            <w:pStyle w:val="TOC2"/>
+            <w:tabs>
+              <w:tab w:val="right" w:leader="dot" w:pos="9350"/>
+            </w:tabs>
+            <w:rPr>
+              <w:rFonts w:cstheme="minorBidi"/>
+              <w:noProof/>
+              <w:kern w:val="2"/>
+              <w:lang w:bidi="ta-IN"/>
+              <w14:ligatures w14:val="standardContextual"/>
+            </w:rPr>
+          </w:pPr>
+          <w:hyperlink w:anchor="_Toc142811521" w:history="1">
+            <w:r>
+              <w:rPr>
+                <w:rStyle w:val="Hyperlink"/>
+                <w:noProof/>
+              </w:rPr>
+              <w:t>User registration</w:t>
+            </w:r>
+            <w:r>
+              <w:rPr>
+                <w:noProof/>
+                <w:webHidden/>
+              </w:rPr>
+              <w:tab/>
+            </w:r>
+            <w:r>
+              <w:rPr>
+                <w:noProof/>
+                <w:webHidden/>
+              </w:rPr>
+              <w:fldChar w:fldCharType="begin"/>
+            </w:r>
+            <w:r>
+              <w:rPr>
+                <w:noProof/>
+                <w:webHidden/>
+              </w:rPr>
+              <w:instrText xml:space="preserve"> PAGEREF _Toc142811521 \h </w:instrText>
+            </w:r>
+            <w:r>
+              <w:rPr>
+                <w:noProof/>
+                <w:webHidden/>
+              </w:rPr>
+            </w:r>
+            <w:r>
+              <w:rPr>
+                <w:noProof/>
+                <w:webHidden/>
+              </w:rPr>
+              <w:fldChar w:fldCharType="separate"/>
+            </w:r>
+            <w:r>
+              <w:rPr>
+                <w:noProof/>
+                <w:webHidden/>
+              </w:rPr>
+              <w:t>5</w:t>
+            </w:r>
+            <w:r>
+              <w:rPr>
+                <w:noProof/>
+                <w:webHidden/>
+              </w:rPr>
+              <w:fldChar w:fldCharType="end"/>
+            </w:r>
+          </w:hyperlink>
+        </w:p>
+        <w:p>
+          <w:pPr>
+            <w:pStyle w:val="TOC3"/>
+            <w:tabs>
+              <w:tab w:val="right" w:leader="dot" w:pos="9350"/>
+            </w:tabs>
+            <w:rPr>
+              <w:rFonts w:cstheme="minorBidi"/>
+              <w:noProof/>
+              <w:kern w:val="2"/>
+              <w:lang w:bidi="ta-IN"/>
+              <w14:ligatures w14:val="standardContextual"/>
+            </w:rPr>
+          </w:pPr>
+          <w:hyperlink w:anchor="_Toc142811522" w:history="1">
+            <w:r>
+              <w:rPr>
+                <w:rStyle w:val="Hyperlink"/>
+                <w:noProof/>
+              </w:rPr>
+              <w:t>user Registration bounded context</w:t>
+            </w:r>
+            <w:r>
+              <w:rPr>
+                <w:noProof/>
+                <w:webHidden/>
+              </w:rPr>
+              <w:tab/>
+            </w:r>
+            <w:r>
+              <w:rPr>
+                <w:noProof/>
+                <w:webHidden/>
+              </w:rPr>
+              <w:fldChar w:fldCharType="begin"/>
+            </w:r>
+            <w:r>
+              <w:rPr>
+                <w:noProof/>
+                <w:webHidden/>
+              </w:rPr>
+              <w:instrText xml:space="preserve"> PAGEREF _Toc142811522 \h </w:instrText>
+            </w:r>
+            <w:r>
+              <w:rPr>
+                <w:noProof/>
+                <w:webHidden/>
+              </w:rPr>
+            </w:r>
+            <w:r>
+              <w:rPr>
+                <w:noProof/>
+                <w:webHidden/>
+              </w:rPr>
+              <w:fldChar w:fldCharType="separate"/>
+            </w:r>
+            <w:r>
+              <w:rPr>
+                <w:noProof/>
+                <w:webHidden/>
+              </w:rPr>
+              <w:t>5</w:t>
+            </w:r>
+            <w:r>
+              <w:rPr>
+                <w:noProof/>
+                <w:webHidden/>
+              </w:rPr>
+              <w:fldChar w:fldCharType="end"/>
+            </w:r>
+          </w:hyperlink>
+        </w:p>
+        <w:p>
+          <w:pPr>
+            <w:pStyle w:val="TOC2"/>
+            <w:tabs>
+              <w:tab w:val="right" w:leader="dot" w:pos="9350"/>
+            </w:tabs>
+            <w:rPr>
+              <w:rFonts w:cstheme="minorBidi"/>
+              <w:noProof/>
+              <w:kern w:val="2"/>
+              <w:lang w:bidi="ta-IN"/>
+              <w14:ligatures w14:val="standardContextual"/>
+            </w:rPr>
+          </w:pPr>
+          <w:hyperlink w:anchor="_Toc142811523" w:history="1">
+            <w:r>
+              <w:rPr>
+                <w:rStyle w:val="Hyperlink"/>
+                <w:noProof/>
+              </w:rPr>
+              <w:t>Authentication</w:t>
+            </w:r>
+            <w:r>
+              <w:rPr>
+                <w:noProof/>
+                <w:webHidden/>
+              </w:rPr>
+              <w:tab/>
+            </w:r>
+            <w:r>
+              <w:rPr>
+                <w:noProof/>
+                <w:webHidden/>
+              </w:rPr>
+              <w:fldChar w:fldCharType="begin"/>
+            </w:r>
+            <w:r>
+              <w:rPr>
+                <w:noProof/>
+                <w:webHidden/>
+              </w:rPr>
+              <w:instrText xml:space="preserve"> PAGEREF _Toc142811523 \h </w:instrText>
+            </w:r>
+            <w:r>
+              <w:rPr>
+                <w:noProof/>
+                <w:webHidden/>
+              </w:rPr>
+            </w:r>
+            <w:r>
+              <w:rPr>
+                <w:noProof/>
+                <w:webHidden/>
+              </w:rPr>
+              <w:fldChar w:fldCharType="separate"/>
+            </w:r>
+            <w:r>
+              <w:rPr>
+                <w:noProof/>
+                <w:webHidden/>
+              </w:rPr>
+              <w:t>6</w:t>
+            </w:r>
+            <w:r>
+              <w:rPr>
+                <w:noProof/>
+                <w:webHidden/>
+              </w:rPr>
+              <w:fldChar w:fldCharType="end"/>
+            </w:r>
+          </w:hyperlink>
+        </w:p>
+        <w:p>
+          <w:pPr>
+            <w:pStyle w:val="TOC2"/>
+            <w:tabs>
+              <w:tab w:val="right" w:leader="dot" w:pos="9350"/>
+            </w:tabs>
+            <w:rPr>
+              <w:rFonts w:cstheme="minorBidi"/>
+              <w:noProof/>
+              <w:kern w:val="2"/>
+              <w:lang w:bidi="ta-IN"/>
+              <w14:ligatures w14:val="standardContextual"/>
+            </w:rPr>
+          </w:pPr>
+          <w:hyperlink w:anchor="_Toc142811524" w:history="1">
+            <w:r>
+              <w:rPr>
+                <w:rStyle w:val="Hyperlink"/>
+                <w:noProof/>
+              </w:rPr>
+              <w:t>App Notification</w:t>
+            </w:r>
+            <w:r>
+              <w:rPr>
+                <w:noProof/>
+                <w:webHidden/>
+              </w:rPr>
+              <w:tab/>
+            </w:r>
+            <w:r>
+              <w:rPr>
+                <w:noProof/>
+                <w:webHidden/>
+              </w:rPr>
+              <w:fldChar w:fldCharType="begin"/>
+            </w:r>
+            <w:r>
+              <w:rPr>
+                <w:noProof/>
+                <w:webHidden/>
+              </w:rPr>
+              <w:instrText xml:space="preserve"> PAGEREF _Toc142811524 \h </w:instrText>
+            </w:r>
+            <w:r>
+              <w:rPr>
+                <w:noProof/>
+                <w:webHidden/>
+              </w:rPr>
+            </w:r>
+            <w:r>
+              <w:rPr>
+                <w:noProof/>
+                <w:webHidden/>
+              </w:rPr>
+              <w:fldChar w:fldCharType="separate"/>
+            </w:r>
+            <w:r>
+              <w:rPr>
+                <w:noProof/>
+                <w:webHidden/>
+              </w:rPr>
+              <w:t>6</w:t>
+            </w:r>
+            <w:r>
+              <w:rPr>
+                <w:noProof/>
+                <w:webHidden/>
+              </w:rPr>
+              <w:fldChar w:fldCharType="end"/>
+            </w:r>
+          </w:hyperlink>
+        </w:p>
+        <w:p>
+          <w:pPr>
+            <w:pStyle w:val="TOC2"/>
+            <w:tabs>
+              <w:tab w:val="right" w:leader="dot" w:pos="9350"/>
+            </w:tabs>
+            <w:rPr>
+              <w:rFonts w:cstheme="minorBidi"/>
+              <w:noProof/>
+              <w:kern w:val="2"/>
+              <w:lang w:bidi="ta-IN"/>
+              <w14:ligatures w14:val="standardContextual"/>
+            </w:rPr>
+          </w:pPr>
+          <w:hyperlink w:anchor="_Toc142811525" w:history="1">
+            <w:r>
+              <w:rPr>
+                <w:rStyle w:val="Hyperlink"/>
+                <w:noProof/>
+              </w:rPr>
+              <w:t>Web notification</w:t>
+            </w:r>
+            <w:r>
+              <w:rPr>
+                <w:noProof/>
+                <w:webHidden/>
+              </w:rPr>
+              <w:tab/>
+            </w:r>
+            <w:r>
+              <w:rPr>
+                <w:noProof/>
+                <w:webHidden/>
+              </w:rPr>
+              <w:fldChar w:fldCharType="begin"/>
+            </w:r>
+            <w:r>
+              <w:rPr>
+                <w:noProof/>
+                <w:webHidden/>
+              </w:rPr>
+              <w:instrText xml:space="preserve"> PAGEREF _Toc142811525 \h </w:instrText>
+            </w:r>
+            <w:r>
+              <w:rPr>
+                <w:noProof/>
+                <w:webHidden/>
+              </w:rPr>
+            </w:r>
+            <w:r>
+              <w:rPr>
+                <w:noProof/>
+                <w:webHidden/>
+              </w:rPr>
+              <w:fldChar w:fldCharType="separate"/>
+            </w:r>
+            <w:r>
+              <w:rPr>
+                <w:noProof/>
+                <w:webHidden/>
+              </w:rPr>
+              <w:t>6</w:t>
+            </w:r>
+            <w:r>
+              <w:rPr>
+                <w:noProof/>
+                <w:webHidden/>
+              </w:rPr>
+              <w:fldChar w:fldCharType="end"/>
+            </w:r>
+          </w:hyperlink>
+        </w:p>
+        <w:p>
+          <w:pPr>
+            <w:pStyle w:val="TOC2"/>
+            <w:tabs>
+              <w:tab w:val="right" w:leader="dot" w:pos="9350"/>
+            </w:tabs>
+            <w:rPr>
+              <w:rFonts w:cstheme="minorBidi"/>
+              <w:noProof/>
+              <w:kern w:val="2"/>
+              <w:lang w:bidi="ta-IN"/>
+              <w14:ligatures w14:val="standardContextual"/>
+            </w:rPr>
+          </w:pPr>
+          <w:hyperlink w:anchor="_Toc142811526" w:history="1">
+            <w:r>
+              <w:rPr>
+                <w:rStyle w:val="Hyperlink"/>
+                <w:noProof/>
+              </w:rPr>
+              <w:t>Log Analytics</w:t>
+            </w:r>
+            <w:r>
+              <w:rPr>
+                <w:noProof/>
+                <w:webHidden/>
+              </w:rPr>
+              <w:tab/>
+            </w:r>
+            <w:r>
+              <w:rPr>
+                <w:noProof/>
+                <w:webHidden/>
+              </w:rPr>
+              <w:fldChar w:fldCharType="begin"/>
+            </w:r>
+            <w:r>
+              <w:rPr>
+                <w:noProof/>
+                <w:webHidden/>
+              </w:rPr>
+              <w:instrText xml:space="preserve"> PAGEREF _Toc142811526 \h </w:instrText>
+            </w:r>
+            <w:r>
+              <w:rPr>
+                <w:noProof/>
+                <w:webHidden/>
+              </w:rPr>
+            </w:r>
+            <w:r>
+              <w:rPr>
+                <w:noProof/>
+                <w:webHidden/>
+              </w:rPr>
+              <w:fldChar w:fldCharType="separate"/>
+            </w:r>
+            <w:r>
+              <w:rPr>
+                <w:noProof/>
+                <w:webHidden/>
+              </w:rPr>
+              <w:t>6</w:t>
+            </w:r>
+            <w:r>
+              <w:rPr>
+                <w:noProof/>
+                <w:webHidden/>
+              </w:rPr>
+              <w:fldChar w:fldCharType="end"/>
+            </w:r>
+          </w:hyperlink>
+        </w:p>
+        <w:p>
+          <w:pPr>
+            <w:pStyle w:val="TOC2"/>
+            <w:tabs>
+              <w:tab w:val="right" w:leader="dot" w:pos="9350"/>
+            </w:tabs>
+            <w:rPr>
+              <w:rFonts w:cstheme="minorBidi"/>
+              <w:noProof/>
+              <w:kern w:val="2"/>
+              <w:lang w:bidi="ta-IN"/>
+              <w14:ligatures w14:val="standardContextual"/>
+            </w:rPr>
+          </w:pPr>
+          <w:hyperlink w:anchor="_Toc142811527" w:history="1">
+            <w:r>
+              <w:rPr>
+                <w:rStyle w:val="Hyperlink"/>
+                <w:noProof/>
+              </w:rPr>
+              <w:t>Pushtaka Application</w:t>
+            </w:r>
+            <w:r>
+              <w:rPr>
+                <w:noProof/>
+                <w:webHidden/>
+              </w:rPr>
+              <w:tab/>
+            </w:r>
+            <w:r>
+              <w:rPr>
+                <w:noProof/>
+                <w:webHidden/>
+              </w:rPr>
+              <w:fldChar w:fldCharType="begin"/>
+            </w:r>
+            <w:r>
+              <w:rPr>
+                <w:noProof/>
+                <w:webHidden/>
+              </w:rPr>
+              <w:instrText xml:space="preserve"> PAGEREF _Toc142811527 \h </w:instrText>
+            </w:r>
+            <w:r>
+              <w:rPr>
+                <w:noProof/>
+                <w:webHidden/>
+              </w:rPr>
+            </w:r>
+            <w:r>
+              <w:rPr>
+                <w:noProof/>
+                <w:webHidden/>
+              </w:rPr>
+              <w:fldChar w:fldCharType="separate"/>
+            </w:r>
+            <w:r>
+              <w:rPr>
+                <w:noProof/>
+                <w:webHidden/>
+              </w:rPr>
+              <w:t>7</w:t>
+            </w:r>
+            <w:r>
+              <w:rPr>
+                <w:noProof/>
+                <w:webHidden/>
+              </w:rPr>
+              <w:fldChar w:fldCharType="end"/>
+            </w:r>
+          </w:hyperlink>
+        </w:p>
+        <w:p>
+          <w:pPr>
+            <w:pStyle w:val="TOC3"/>
+            <w:tabs>
+              <w:tab w:val="right" w:leader="dot" w:pos="9350"/>
+            </w:tabs>
+            <w:rPr>
+              <w:rFonts w:cstheme="minorBidi"/>
+              <w:noProof/>
+              <w:kern w:val="2"/>
+              <w:lang w:bidi="ta-IN"/>
+              <w14:ligatures w14:val="standardContextual"/>
+            </w:rPr>
+          </w:pPr>
+          <w:hyperlink w:anchor="_Toc142811528" w:history="1">
+            <w:r>
+              <w:rPr>
+                <w:rStyle w:val="Hyperlink"/>
+                <w:noProof/>
+              </w:rPr>
+              <w:t>Reader Bounded context</w:t>
+            </w:r>
+            <w:r>
+              <w:rPr>
+                <w:noProof/>
+                <w:webHidden/>
+              </w:rPr>
+              <w:tab/>
+            </w:r>
+            <w:r>
+              <w:rPr>
+                <w:noProof/>
+                <w:webHidden/>
+              </w:rPr>
+              <w:fldChar w:fldCharType="begin"/>
+            </w:r>
+            <w:r>
+              <w:rPr>
+                <w:noProof/>
+                <w:webHidden/>
+              </w:rPr>
+              <w:instrText xml:space="preserve"> PAGEREF _Toc142811528 \h </w:instrText>
+            </w:r>
+            <w:r>
+              <w:rPr>
+                <w:noProof/>
+                <w:webHidden/>
+              </w:rPr>
+            </w:r>
+            <w:r>
+              <w:rPr>
+                <w:noProof/>
+                <w:webHidden/>
+              </w:rPr>
+              <w:fldChar w:fldCharType="separate"/>
+            </w:r>
+            <w:r>
+              <w:rPr>
+                <w:noProof/>
+                <w:webHidden/>
+              </w:rPr>
+              <w:t>7</w:t>
+            </w:r>
+            <w:r>
+              <w:rPr>
+                <w:noProof/>
+                <w:webHidden/>
+              </w:rPr>
+              <w:fldChar w:fldCharType="end"/>
+            </w:r>
+          </w:hyperlink>
+        </w:p>
+        <w:p>
+          <w:pPr>
+            <w:pStyle w:val="TOC3"/>
+            <w:tabs>
+              <w:tab w:val="right" w:leader="dot" w:pos="9350"/>
+            </w:tabs>
+            <w:rPr>
+              <w:rFonts w:cstheme="minorBidi"/>
+              <w:noProof/>
+              <w:kern w:val="2"/>
+              <w:lang w:bidi="ta-IN"/>
+              <w14:ligatures w14:val="standardContextual"/>
+            </w:rPr>
+          </w:pPr>
+          <w:hyperlink w:anchor="_Toc142811529" w:history="1">
+            <w:r>
+              <w:rPr>
+                <w:rStyle w:val="Hyperlink"/>
+                <w:noProof/>
+              </w:rPr>
+              <w:t>Library bounded context</w:t>
+            </w:r>
+            <w:r>
+              <w:rPr>
+                <w:noProof/>
+                <w:webHidden/>
+              </w:rPr>
+              <w:tab/>
+            </w:r>
+            <w:r>
+              <w:rPr>
+                <w:noProof/>
+                <w:webHidden/>
+              </w:rPr>
+              <w:fldChar w:fldCharType="begin"/>
+            </w:r>
+            <w:r>
+              <w:rPr>
+                <w:noProof/>
+                <w:webHidden/>
+              </w:rPr>
+              <w:instrText xml:space="preserve"> PAGEREF _Toc142811529 \h </w:instrText>
+            </w:r>
+            <w:r>
+              <w:rPr>
+                <w:noProof/>
+                <w:webHidden/>
+              </w:rPr>
+            </w:r>
+            <w:r>
+              <w:rPr>
+                <w:noProof/>
+                <w:webHidden/>
+              </w:rPr>
+              <w:fldChar w:fldCharType="separate"/>
+            </w:r>
+            <w:r>
+              <w:rPr>
+                <w:noProof/>
+                <w:webHidden/>
+              </w:rPr>
+              <w:t>7</w:t>
+            </w:r>
+            <w:r>
+              <w:rPr>
+                <w:noProof/>
+                <w:webHidden/>
+              </w:rPr>
+              <w:fldChar w:fldCharType="end"/>
+            </w:r>
+          </w:hyperlink>
+        </w:p>
+        <w:p>
+          <w:pPr>
+            <w:pStyle w:val="TOC3"/>
+            <w:tabs>
+              <w:tab w:val="right" w:leader="dot" w:pos="9350"/>
+            </w:tabs>
+            <w:rPr>
+              <w:rFonts w:cstheme="minorBidi"/>
+              <w:noProof/>
+              <w:kern w:val="2"/>
+              <w:lang w:bidi="ta-IN"/>
+              <w14:ligatures w14:val="standardContextual"/>
+            </w:rPr>
+          </w:pPr>
+          <w:hyperlink w:anchor="_Toc142811530" w:history="1">
+            <w:r>
+              <w:rPr>
+                <w:rStyle w:val="Hyperlink"/>
+                <w:noProof/>
+              </w:rPr>
+              <w:t>Annotation Bounded Context</w:t>
+            </w:r>
+            <w:r>
+              <w:rPr>
+                <w:noProof/>
+                <w:webHidden/>
+              </w:rPr>
+              <w:tab/>
+            </w:r>
+            <w:r>
+              <w:rPr>
+                <w:noProof/>
+                <w:webHidden/>
+              </w:rPr>
+              <w:fldChar w:fldCharType="begin"/>
+            </w:r>
+            <w:r>
+              <w:rPr>
+                <w:noProof/>
+                <w:webHidden/>
+              </w:rPr>
+              <w:instrText xml:space="preserve"> PAGEREF _Toc142811530 \h </w:instrText>
+            </w:r>
+            <w:r>
+              <w:rPr>
+                <w:noProof/>
+                <w:webHidden/>
+              </w:rPr>
+            </w:r>
+            <w:r>
+              <w:rPr>
+                <w:noProof/>
+                <w:webHidden/>
+              </w:rPr>
+              <w:fldChar w:fldCharType="separate"/>
+            </w:r>
+            <w:r>
+              <w:rPr>
+                <w:noProof/>
+                <w:webHidden/>
+              </w:rPr>
+              <w:t>8</w:t>
+            </w:r>
+            <w:r>
+              <w:rPr>
+                <w:noProof/>
+                <w:webHidden/>
+              </w:rPr>
+              <w:fldChar w:fldCharType="end"/>
+            </w:r>
+          </w:hyperlink>
+        </w:p>
+        <w:p>
+          <w:pPr>
+            <w:pStyle w:val="TOC3"/>
+            <w:tabs>
+              <w:tab w:val="right" w:leader="dot" w:pos="9350"/>
+            </w:tabs>
+            <w:rPr>
+              <w:rFonts w:cstheme="minorBidi"/>
+              <w:noProof/>
+              <w:kern w:val="2"/>
+              <w:lang w:bidi="ta-IN"/>
+              <w14:ligatures w14:val="standardContextual"/>
+            </w:rPr>
+          </w:pPr>
+          <w:hyperlink w:anchor="_Toc142811531" w:history="1">
+            <w:r>
+              <w:rPr>
+                <w:rStyle w:val="Hyperlink"/>
+                <w:noProof/>
+              </w:rPr>
+              <w:t>Reader preferences Bounded Context</w:t>
+            </w:r>
+            <w:r>
+              <w:rPr>
+                <w:noProof/>
+                <w:webHidden/>
+              </w:rPr>
+              <w:tab/>
+            </w:r>
+            <w:r>
+              <w:rPr>
+                <w:noProof/>
+                <w:webHidden/>
+              </w:rPr>
+              <w:fldChar w:fldCharType="begin"/>
+            </w:r>
+            <w:r>
+              <w:rPr>
+                <w:noProof/>
+                <w:webHidden/>
+              </w:rPr>
+              <w:instrText xml:space="preserve"> PAGEREF _Toc142811531 \h </w:instrText>
+            </w:r>
+            <w:r>
+              <w:rPr>
+                <w:noProof/>
+                <w:webHidden/>
+              </w:rPr>
+            </w:r>
+            <w:r>
+              <w:rPr>
+                <w:noProof/>
+                <w:webHidden/>
+              </w:rPr>
+              <w:fldChar w:fldCharType="separate"/>
+            </w:r>
+            <w:r>
+              <w:rPr>
+                <w:noProof/>
+                <w:webHidden/>
+              </w:rPr>
+              <w:t>8</w:t>
+            </w:r>
+            <w:r>
+              <w:rPr>
+                <w:noProof/>
+                <w:webHidden/>
+              </w:rPr>
+              <w:fldChar w:fldCharType="end"/>
+            </w:r>
+          </w:hyperlink>
+        </w:p>
+        <w:p>
+          <w:pPr>
+            <w:pStyle w:val="TOC2"/>
+            <w:tabs>
+              <w:tab w:val="right" w:leader="dot" w:pos="9350"/>
+            </w:tabs>
+            <w:rPr>
+              <w:rFonts w:cstheme="minorBidi"/>
+              <w:noProof/>
+              <w:kern w:val="2"/>
+              <w:lang w:bidi="ta-IN"/>
+              <w14:ligatures w14:val="standardContextual"/>
+            </w:rPr>
+          </w:pPr>
+          <w:hyperlink w:anchor="_Toc142811532" w:history="1">
+            <w:r>
+              <w:rPr>
+                <w:rStyle w:val="Hyperlink"/>
+                <w:noProof/>
+              </w:rPr>
+              <w:t>Shopping cart – Sub domain</w:t>
+            </w:r>
+            <w:r>
+              <w:rPr>
+                <w:noProof/>
+                <w:webHidden/>
+              </w:rPr>
+              <w:tab/>
+            </w:r>
+            <w:r>
+              <w:rPr>
+                <w:noProof/>
+                <w:webHidden/>
+              </w:rPr>
+              <w:fldChar w:fldCharType="begin"/>
+            </w:r>
+            <w:r>
+              <w:rPr>
+                <w:noProof/>
+                <w:webHidden/>
+              </w:rPr>
+              <w:instrText xml:space="preserve"> PAGEREF _Toc142811532 \h </w:instrText>
+            </w:r>
+            <w:r>
+              <w:rPr>
+                <w:noProof/>
+                <w:webHidden/>
+              </w:rPr>
+            </w:r>
+            <w:r>
+              <w:rPr>
+                <w:noProof/>
+                <w:webHidden/>
+              </w:rPr>
+              <w:fldChar w:fldCharType="separate"/>
+            </w:r>
+            <w:r>
+              <w:rPr>
+                <w:noProof/>
+                <w:webHidden/>
+              </w:rPr>
+              <w:t>8</w:t>
+            </w:r>
+            <w:r>
+              <w:rPr>
+                <w:noProof/>
+                <w:webHidden/>
+              </w:rPr>
+              <w:fldChar w:fldCharType="end"/>
+            </w:r>
+          </w:hyperlink>
+        </w:p>
+        <w:p>
+          <w:pPr>
+            <w:pStyle w:val="TOC3"/>
+            <w:tabs>
+              <w:tab w:val="right" w:leader="dot" w:pos="9350"/>
+            </w:tabs>
+            <w:rPr>
+              <w:rFonts w:cstheme="minorBidi"/>
+              <w:noProof/>
+              <w:kern w:val="2"/>
+              <w:lang w:bidi="ta-IN"/>
+              <w14:ligatures w14:val="standardContextual"/>
+            </w:rPr>
+          </w:pPr>
+          <w:hyperlink w:anchor="_Toc142811533" w:history="1">
+            <w:r>
+              <w:rPr>
+                <w:rStyle w:val="Hyperlink"/>
+                <w:noProof/>
+              </w:rPr>
+              <w:t>Discount Bounded Context</w:t>
+            </w:r>
+            <w:r>
+              <w:rPr>
+                <w:noProof/>
+                <w:webHidden/>
+              </w:rPr>
+              <w:tab/>
+            </w:r>
+            <w:r>
+              <w:rPr>
+                <w:noProof/>
+                <w:webHidden/>
+              </w:rPr>
+              <w:fldChar w:fldCharType="begin"/>
+            </w:r>
+            <w:r>
+              <w:rPr>
+                <w:noProof/>
+                <w:webHidden/>
+              </w:rPr>
+              <w:instrText xml:space="preserve"> PAGEREF _Toc142811533 \h </w:instrText>
+            </w:r>
+            <w:r>
+              <w:rPr>
+                <w:noProof/>
+                <w:webHidden/>
+              </w:rPr>
+            </w:r>
+            <w:r>
+              <w:rPr>
+                <w:noProof/>
+                <w:webHidden/>
+              </w:rPr>
+              <w:fldChar w:fldCharType="separate"/>
+            </w:r>
+            <w:r>
+              <w:rPr>
+                <w:noProof/>
+                <w:webHidden/>
+              </w:rPr>
+              <w:t>9</w:t>
+            </w:r>
+            <w:r>
+              <w:rPr>
+                <w:noProof/>
+                <w:webHidden/>
+              </w:rPr>
+              <w:fldChar w:fldCharType="end"/>
+            </w:r>
+          </w:hyperlink>
+        </w:p>
+        <w:p>
+          <w:pPr>
+            <w:pStyle w:val="TOC3"/>
+            <w:tabs>
+              <w:tab w:val="right" w:leader="dot" w:pos="9350"/>
+            </w:tabs>
+            <w:rPr>
+              <w:rFonts w:cstheme="minorBidi"/>
+              <w:noProof/>
+              <w:kern w:val="2"/>
+              <w:lang w:bidi="ta-IN"/>
+              <w14:ligatures w14:val="standardContextual"/>
+            </w:rPr>
+          </w:pPr>
+          <w:hyperlink w:anchor="_Toc142811534" w:history="1">
+            <w:r>
+              <w:rPr>
+                <w:rStyle w:val="Hyperlink"/>
+                <w:noProof/>
+              </w:rPr>
+              <w:t>Shopping cart bounded context</w:t>
+            </w:r>
+            <w:r>
+              <w:rPr>
+                <w:noProof/>
+                <w:webHidden/>
+              </w:rPr>
+              <w:tab/>
+            </w:r>
+            <w:r>
+              <w:rPr>
+                <w:noProof/>
+                <w:webHidden/>
+              </w:rPr>
+              <w:fldChar w:fldCharType="begin"/>
+            </w:r>
+            <w:r>
+              <w:rPr>
+                <w:noProof/>
+                <w:webHidden/>
+              </w:rPr>
+              <w:instrText xml:space="preserve"> PAGEREF _Toc142811534 \h </w:instrText>
+            </w:r>
+            <w:r>
+              <w:rPr>
+                <w:noProof/>
+                <w:webHidden/>
+              </w:rPr>
+            </w:r>
+            <w:r>
+              <w:rPr>
+                <w:noProof/>
+                <w:webHidden/>
+              </w:rPr>
+              <w:fldChar w:fldCharType="separate"/>
+            </w:r>
+            <w:r>
+              <w:rPr>
+                <w:noProof/>
+                <w:webHidden/>
+              </w:rPr>
+              <w:t>10</w:t>
+            </w:r>
+            <w:r>
+              <w:rPr>
+                <w:noProof/>
+                <w:webHidden/>
+              </w:rPr>
+              <w:fldChar w:fldCharType="end"/>
+            </w:r>
+          </w:hyperlink>
+        </w:p>
+        <w:p>
+          <w:pPr>
+            <w:pStyle w:val="TOC2"/>
+            <w:tabs>
+              <w:tab w:val="right" w:leader="dot" w:pos="9350"/>
+            </w:tabs>
+            <w:rPr>
+              <w:rFonts w:cstheme="minorBidi"/>
+              <w:noProof/>
+              <w:kern w:val="2"/>
+              <w:lang w:bidi="ta-IN"/>
+              <w14:ligatures w14:val="standardContextual"/>
+            </w:rPr>
+          </w:pPr>
+          <w:hyperlink w:anchor="_Toc142811535" w:history="1">
+            <w:r>
+              <w:rPr>
+                <w:rStyle w:val="Hyperlink"/>
+                <w:noProof/>
+              </w:rPr>
+              <w:t>Favorites Sub domain</w:t>
+            </w:r>
+            <w:r>
+              <w:rPr>
+                <w:noProof/>
+                <w:webHidden/>
+              </w:rPr>
+              <w:tab/>
+            </w:r>
+            <w:r>
+              <w:rPr>
+                <w:noProof/>
+                <w:webHidden/>
+              </w:rPr>
+              <w:fldChar w:fldCharType="begin"/>
+            </w:r>
+            <w:r>
+              <w:rPr>
+                <w:noProof/>
+                <w:webHidden/>
+              </w:rPr>
+              <w:instrText xml:space="preserve"> PAGEREF _Toc142811535 \h </w:instrText>
+            </w:r>
+            <w:r>
+              <w:rPr>
+                <w:noProof/>
+                <w:webHidden/>
+              </w:rPr>
+            </w:r>
+            <w:r>
+              <w:rPr>
+                <w:noProof/>
+                <w:webHidden/>
+              </w:rPr>
+              <w:fldChar w:fldCharType="separate"/>
+            </w:r>
+            <w:r>
+              <w:rPr>
+                <w:noProof/>
+                <w:webHidden/>
+              </w:rPr>
+              <w:t>10</w:t>
+            </w:r>
+            <w:r>
+              <w:rPr>
+                <w:noProof/>
+                <w:webHidden/>
+              </w:rPr>
+              <w:fldChar w:fldCharType="end"/>
+            </w:r>
+          </w:hyperlink>
+        </w:p>
+        <w:p>
+          <w:pPr>
+            <w:pStyle w:val="TOC3"/>
+            <w:tabs>
+              <w:tab w:val="right" w:leader="dot" w:pos="9350"/>
+            </w:tabs>
+            <w:rPr>
+              <w:rFonts w:cstheme="minorBidi"/>
+              <w:noProof/>
+              <w:kern w:val="2"/>
+              <w:lang w:bidi="ta-IN"/>
+              <w14:ligatures w14:val="standardContextual"/>
+            </w:rPr>
+          </w:pPr>
+          <w:hyperlink w:anchor="_Toc142811536" w:history="1">
+            <w:r>
+              <w:rPr>
+                <w:rStyle w:val="Hyperlink"/>
+                <w:noProof/>
+              </w:rPr>
+              <w:t>Favorites Bound context</w:t>
+            </w:r>
+            <w:r>
+              <w:rPr>
+                <w:noProof/>
+                <w:webHidden/>
+              </w:rPr>
+              <w:tab/>
+            </w:r>
+            <w:r>
+              <w:rPr>
+                <w:noProof/>
+                <w:webHidden/>
+              </w:rPr>
+              <w:fldChar w:fldCharType="begin"/>
+            </w:r>
+            <w:r>
+              <w:rPr>
+                <w:noProof/>
+                <w:webHidden/>
+              </w:rPr>
+              <w:instrText xml:space="preserve"> PAGEREF _Toc142811536 \h </w:instrText>
+            </w:r>
+            <w:r>
+              <w:rPr>
+                <w:noProof/>
+                <w:webHidden/>
+              </w:rPr>
+            </w:r>
+            <w:r>
+              <w:rPr>
+                <w:noProof/>
+                <w:webHidden/>
+              </w:rPr>
+              <w:fldChar w:fldCharType="separate"/>
+            </w:r>
+            <w:r>
+              <w:rPr>
+                <w:noProof/>
+                <w:webHidden/>
+              </w:rPr>
+              <w:t>11</w:t>
+            </w:r>
+            <w:r>
+              <w:rPr>
+                <w:noProof/>
+                <w:webHidden/>
+              </w:rPr>
+              <w:fldChar w:fldCharType="end"/>
+            </w:r>
+          </w:hyperlink>
+        </w:p>
+        <w:p>
+          <w:pPr>
+            <w:pStyle w:val="TOC2"/>
+            <w:tabs>
+              <w:tab w:val="right" w:leader="dot" w:pos="9350"/>
+            </w:tabs>
+            <w:rPr>
+              <w:rFonts w:cstheme="minorBidi"/>
+              <w:noProof/>
+              <w:kern w:val="2"/>
+              <w:lang w:bidi="ta-IN"/>
+              <w14:ligatures w14:val="standardContextual"/>
+            </w:rPr>
+          </w:pPr>
+          <w:hyperlink w:anchor="_Toc142811537" w:history="1">
+            <w:r>
+              <w:rPr>
+                <w:rStyle w:val="Hyperlink"/>
+                <w:noProof/>
+              </w:rPr>
+              <w:t>NON-FUNCTIONAL sub domain</w:t>
+            </w:r>
+            <w:r>
+              <w:rPr>
+                <w:noProof/>
+                <w:webHidden/>
+              </w:rPr>
+              <w:tab/>
+            </w:r>
+            <w:r>
+              <w:rPr>
+                <w:noProof/>
+                <w:webHidden/>
+              </w:rPr>
+              <w:fldChar w:fldCharType="begin"/>
+            </w:r>
+            <w:r>
+              <w:rPr>
+                <w:noProof/>
+                <w:webHidden/>
+              </w:rPr>
+              <w:instrText xml:space="preserve"> PAGEREF _Toc142811537 \h </w:instrText>
+            </w:r>
+            <w:r>
+              <w:rPr>
+                <w:noProof/>
+                <w:webHidden/>
+              </w:rPr>
+            </w:r>
+            <w:r>
+              <w:rPr>
+                <w:noProof/>
+                <w:webHidden/>
+              </w:rPr>
+              <w:fldChar w:fldCharType="separate"/>
+            </w:r>
+            <w:r>
+              <w:rPr>
+                <w:noProof/>
+                <w:webHidden/>
+              </w:rPr>
+              <w:t>12</w:t>
+            </w:r>
+            <w:r>
+              <w:rPr>
+                <w:noProof/>
+                <w:webHidden/>
+              </w:rPr>
+              <w:fldChar w:fldCharType="end"/>
+            </w:r>
+          </w:hyperlink>
+        </w:p>
+        <w:p>
+          <w:pPr>
+            <w:pStyle w:val="TOC1"/>
+            <w:tabs>
+              <w:tab w:val="right" w:leader="dot" w:pos="9350"/>
+            </w:tabs>
+            <w:rPr>
+              <w:rFonts w:cstheme="minorBidi"/>
+              <w:noProof/>
+              <w:kern w:val="2"/>
+              <w:lang w:bidi="ta-IN"/>
+              <w14:ligatures w14:val="standardContextual"/>
+            </w:rPr>
+          </w:pPr>
+          <w:hyperlink w:anchor="_Toc142811538" w:history="1">
+            <w:r>
+              <w:rPr>
+                <w:rStyle w:val="Hyperlink"/>
+                <w:noProof/>
+              </w:rPr>
+              <w:t>Repository Details</w:t>
+            </w:r>
+            <w:r>
+              <w:rPr>
+                <w:noProof/>
+                <w:webHidden/>
+              </w:rPr>
+              <w:tab/>
+            </w:r>
+            <w:r>
+              <w:rPr>
+                <w:noProof/>
+                <w:webHidden/>
+              </w:rPr>
+              <w:fldChar w:fldCharType="begin"/>
+            </w:r>
+            <w:r>
+              <w:rPr>
+                <w:noProof/>
+                <w:webHidden/>
+              </w:rPr>
+              <w:instrText xml:space="preserve"> PAGEREF _Toc142811538 \h </w:instrText>
+            </w:r>
+            <w:r>
+              <w:rPr>
+                <w:noProof/>
+                <w:webHidden/>
+              </w:rPr>
+            </w:r>
+            <w:r>
+              <w:rPr>
+                <w:noProof/>
+                <w:webHidden/>
+              </w:rPr>
+              <w:fldChar w:fldCharType="separate"/>
+            </w:r>
+            <w:r>
+              <w:rPr>
+                <w:noProof/>
+                <w:webHidden/>
+              </w:rPr>
+              <w:t>12</w:t>
+            </w:r>
+            <w:r>
+              <w:rPr>
+                <w:noProof/>
+                <w:webHidden/>
+              </w:rPr>
+              <w:fldChar w:fldCharType="end"/>
+            </w:r>
+          </w:hyperlink>
+        </w:p>
+        <w:p>
+          <w:r>
+            <w:rPr>
+              <w:b/>
+              <w:bCs/>
+              <w:noProof/>
+            </w:rPr>
+            <w:fldChar w:fldCharType="end"/>
+          </w:r>
+        </w:p>
+      </w:sdtContent>
+    </w:sdt>
+    <w:p>
+      <w:pPr>
+        <w:rPr>
+          <w:rFonts w:asciiTheme="majorHAnsi" w:eastAsiaTheme="majorEastAsia" w:hAnsiTheme="majorHAnsi" w:cstheme="majorBidi"/>
+          <w:caps/>
+          <w:color w:val="4472C4" w:themeColor="accent1"/>
+          <w:spacing w:val="10"/>
+          <w:sz w:val="52"/>
+          <w:szCs w:val="52"/>
+        </w:rPr>
+      </w:pPr>
+      <w:r>
+        <w:br w:type="page"/>
+      </w:r>
+    </w:p>
     <w:p>
       <w:pPr>
         <w:pStyle w:val="Title"/>
         <w:jc w:val="center"/>
       </w:pPr>
       <w:r>
+        <w:lastRenderedPageBreak/>
         <w:t>Domain driven design solution</w:t>
       </w:r>
     </w:p>
@@ -15,9 +2441,11 @@
       <w:pPr>
         <w:pStyle w:val="Heading1"/>
       </w:pPr>
+      <w:bookmarkStart w:id="0" w:name="_Toc142811513"/>
       <w:r>
         <w:t>Domain – The problem to solve</w:t>
       </w:r>
+      <w:bookmarkEnd w:id="0"/>
     </w:p>
     <w:p>
       <w:r>
@@ -27,7 +2455,15 @@
         <w:t>that</w:t>
       </w:r>
       <w:r>
-        <w:t xml:space="preserve"> already existing and is a monolith. On analysis of the </w:t>
+        <w:t xml:space="preserve"> already </w:t>
+      </w:r>
+      <w:proofErr w:type="gramStart"/>
+      <w:r>
+        <w:t>existing</w:t>
+      </w:r>
+      <w:proofErr w:type="gramEnd"/>
+      <w:r>
+        <w:t xml:space="preserve"> and is a monolith. On analysis of the </w:t>
       </w:r>
       <w:r>
         <w:rPr>
@@ -176,7 +2612,13 @@
         </w:numPr>
       </w:pPr>
       <w:r>
-        <w:t>Resume reading from where last left termed as “Auto book mark”</w:t>
+        <w:t xml:space="preserve">Resume reading from where last left termed as “Auto </w:t>
+      </w:r>
+      <w:r>
+        <w:t>bookmark.</w:t>
+      </w:r>
+      <w:r>
+        <w:t>”</w:t>
       </w:r>
     </w:p>
     <w:p>
@@ -248,7 +2690,10 @@
         <w:t>Author biography</w:t>
       </w:r>
       <w:r>
-        <w:t xml:space="preserve"> to be added</w:t>
+        <w:t xml:space="preserve"> to be </w:t>
+      </w:r>
+      <w:r>
+        <w:t>added.</w:t>
       </w:r>
     </w:p>
     <w:p>
@@ -318,13 +2763,37 @@
         <w:t>sometimes</w:t>
       </w:r>
       <w:r>
-        <w:t xml:space="preserve"> user might say he is interested in book but may not buy because of cost. </w:t>
+        <w:t xml:space="preserve"> </w:t>
+      </w:r>
+      <w:r>
+        <w:t>the user</w:t>
+      </w:r>
+      <w:r>
+        <w:t xml:space="preserve"> might say he is interested in </w:t>
+      </w:r>
+      <w:r>
+        <w:t>a book</w:t>
+      </w:r>
+      <w:r>
+        <w:t xml:space="preserve"> but may not </w:t>
+      </w:r>
+      <w:r>
+        <w:t>buy it</w:t>
+      </w:r>
+      <w:r>
+        <w:t xml:space="preserve"> because of cost. </w:t>
       </w:r>
       <w:r>
         <w:t>So,</w:t>
       </w:r>
       <w:r>
-        <w:t xml:space="preserve"> when the cost becomes lesser we need to let the user know about it. Also, if there are any special discount </w:t>
+        <w:t xml:space="preserve"> when the cost becomes </w:t>
+      </w:r>
+      <w:r>
+        <w:t>lesser,</w:t>
+      </w:r>
+      <w:r>
+        <w:t xml:space="preserve"> we need to let the user know about it. Also, if there are any special discount </w:t>
       </w:r>
       <w:r>
         <w:t>sales</w:t>
@@ -359,12 +2828,14 @@
       <w:pPr>
         <w:pStyle w:val="Heading1"/>
       </w:pPr>
+      <w:bookmarkStart w:id="1" w:name="_Toc142811514"/>
       <w:r>
         <w:t xml:space="preserve">ubiquitious Language – </w:t>
       </w:r>
       <w:r>
         <w:t>Glosarry for all communications</w:t>
       </w:r>
+      <w:bookmarkEnd w:id="1"/>
     </w:p>
     <w:p/>
     <w:tbl>
@@ -491,7 +2962,15 @@
           </w:tcPr>
           <w:p>
             <w:r>
-              <w:t>The shopping car to which the user adds his purchases before check out</w:t>
+              <w:t xml:space="preserve">The shopping car to which the user adds his purchases before </w:t>
+            </w:r>
+            <w:proofErr w:type="gramStart"/>
+            <w:r>
+              <w:t>check</w:t>
+            </w:r>
+            <w:proofErr w:type="gramEnd"/>
+            <w:r>
+              <w:t xml:space="preserve"> out</w:t>
             </w:r>
           </w:p>
         </w:tc>
@@ -863,6 +3342,7 @@
       <w:pPr>
         <w:pStyle w:val="Heading1"/>
       </w:pPr>
+      <w:bookmarkStart w:id="2" w:name="_Toc142811515"/>
       <w:r>
         <w:t xml:space="preserve">Sub domains – </w:t>
       </w:r>
@@ -872,18 +3352,36 @@
       <w:r>
         <w:t>Probelem to solve</w:t>
       </w:r>
+      <w:bookmarkEnd w:id="2"/>
     </w:p>
     <w:p>
       <w:pPr>
         <w:pStyle w:val="Heading2"/>
       </w:pPr>
+      <w:bookmarkStart w:id="3" w:name="_Toc142811516"/>
       <w:r>
         <w:t>Item catalogue</w:t>
       </w:r>
-    </w:p>
-    <w:p>
-      <w:r>
-        <w:t>Item catalogue refers to the list of items(Books) that the user can purchase. It is an aggregate type. The various bounded context in that and their relationships are shown below</w:t>
+      <w:bookmarkEnd w:id="3"/>
+    </w:p>
+    <w:p>
+      <w:r>
+        <w:t xml:space="preserve">Item catalogue refers to the list of </w:t>
+      </w:r>
+      <w:r>
+        <w:t>items (</w:t>
+      </w:r>
+      <w:r>
+        <w:t xml:space="preserve">Books) that the user can purchase. It is an aggregate type. The various bounded </w:t>
+      </w:r>
+      <w:r>
+        <w:t>contexts</w:t>
+      </w:r>
+      <w:r>
+        <w:t xml:space="preserve"> in that and their relationships are shown </w:t>
+      </w:r>
+      <w:r>
+        <w:t>below.</w:t>
       </w:r>
     </w:p>
     <w:p>
@@ -907,7 +3405,7 @@
                     <pic:cNvPicPr/>
                   </pic:nvPicPr>
                   <pic:blipFill>
-                    <a:blip r:embed="rId5">
+                    <a:blip r:embed="rId9">
                       <a:extLst>
                         <a:ext uri="{28A0092B-C50C-407E-A947-70E740481C1C}">
                           <a14:useLocalDpi xmlns:a14="http://schemas.microsoft.com/office/drawing/2010/main" val="0"/>
@@ -938,13 +3436,18 @@
       <w:pPr>
         <w:pStyle w:val="Heading3"/>
       </w:pPr>
+      <w:bookmarkStart w:id="4" w:name="_Toc142811517"/>
       <w:r>
         <w:t>Bounded Context</w:t>
       </w:r>
-    </w:p>
-    <w:p>
-      <w:r>
-        <w:t>Book is bounded context. It refers to both audio and video books. It also has an aggregate of Authors. This itself qualifies for a micro service</w:t>
+      <w:bookmarkEnd w:id="4"/>
+    </w:p>
+    <w:p>
+      <w:r>
+        <w:t xml:space="preserve">Book is bounded context. It refers to both audio and video books. It also has an aggregate of Authors. This itself qualifies for a micro </w:t>
+      </w:r>
+      <w:r>
+        <w:t>service.</w:t>
       </w:r>
     </w:p>
     <w:p>
@@ -958,8 +3461,13 @@
     </w:p>
     <w:p>
       <w:r>
-        <w:t>The following are the end points and functionality in Book Micro service</w:t>
-      </w:r>
+        <w:t xml:space="preserve">The following are the end points and functionality in Book Micro </w:t>
+      </w:r>
+      <w:proofErr w:type="gramStart"/>
+      <w:r>
+        <w:t>service</w:t>
+      </w:r>
+      <w:proofErr w:type="gramEnd"/>
     </w:p>
     <w:tbl>
       <w:tblPr>
@@ -999,9 +3507,11 @@
             <w:tcW w:w="4675" w:type="dxa"/>
           </w:tcPr>
           <w:p>
+            <w:proofErr w:type="spellStart"/>
             <w:r>
               <w:t>AddBooks</w:t>
             </w:r>
+            <w:proofErr w:type="spellEnd"/>
           </w:p>
         </w:tc>
         <w:tc>
@@ -1021,9 +3531,11 @@
             <w:tcW w:w="4675" w:type="dxa"/>
           </w:tcPr>
           <w:p>
+            <w:proofErr w:type="spellStart"/>
             <w:r>
               <w:t>EditBook</w:t>
             </w:r>
+            <w:proofErr w:type="spellEnd"/>
           </w:p>
         </w:tc>
         <w:tc>
@@ -1043,9 +3555,11 @@
             <w:tcW w:w="4675" w:type="dxa"/>
           </w:tcPr>
           <w:p>
+            <w:proofErr w:type="spellStart"/>
             <w:r>
               <w:t>Removebook</w:t>
             </w:r>
+            <w:proofErr w:type="spellEnd"/>
           </w:p>
         </w:tc>
         <w:tc>
@@ -1087,9 +3601,11 @@
             <w:tcW w:w="4675" w:type="dxa"/>
           </w:tcPr>
           <w:p>
+            <w:proofErr w:type="spellStart"/>
             <w:r>
               <w:t>GetBookById</w:t>
             </w:r>
+            <w:proofErr w:type="spellEnd"/>
           </w:p>
         </w:tc>
         <w:tc>
@@ -1135,9 +3651,9 @@
             <o:lock v:ext="edit" aspectratio="t"/>
           </v:shapetype>
           <v:shape id="_x0000_i1025" type="#_x0000_t75" style="width:54pt;height:41.5pt" o:ole="">
-            <v:imagedata r:id="rId6" o:title=""/>
+            <v:imagedata r:id="rId10" o:title=""/>
           </v:shape>
-          <o:OLEObject Type="Embed" ProgID="Package" ShapeID="_x0000_i1025" DrawAspect="Content" ObjectID="_1753422640" r:id="rId7"/>
+          <o:OLEObject Type="Embed" ProgID="Package" ShapeID="_x0000_i1025" DrawAspect="Content" ObjectID="_1753858964" r:id="rId11"/>
         </w:object>
       </w:r>
     </w:p>
@@ -1145,13 +3661,45 @@
       <w:pPr>
         <w:pStyle w:val="Heading3"/>
       </w:pPr>
+      <w:bookmarkStart w:id="5" w:name="_Toc142811518"/>
       <w:r>
         <w:t>AUthors bounded context</w:t>
       </w:r>
-    </w:p>
-    <w:p>
-      <w:r>
-        <w:t>The next bounded context that we are considering is Authors. It is a composed ( a sub type of aggregation as per UML terminology) in books bounded context. That is a Author has to be associated with a book to get its meaning and book cannot exist without Authors.</w:t>
+      <w:bookmarkEnd w:id="5"/>
+    </w:p>
+    <w:p>
+      <w:r>
+        <w:t xml:space="preserve">The next bounded context that we are considering is Authors. It is </w:t>
+      </w:r>
+      <w:r>
+        <w:t>composed</w:t>
+      </w:r>
+      <w:r>
+        <w:t xml:space="preserve"> </w:t>
+      </w:r>
+      <w:proofErr w:type="gramStart"/>
+      <w:r>
+        <w:t>( a</w:t>
+      </w:r>
+      <w:proofErr w:type="gramEnd"/>
+      <w:r>
+        <w:t xml:space="preserve"> sub type of aggregation as per UML terminology) in books bounded context. That is </w:t>
+      </w:r>
+      <w:proofErr w:type="spellStart"/>
+      <w:proofErr w:type="gramStart"/>
+      <w:r>
+        <w:t>a</w:t>
+      </w:r>
+      <w:proofErr w:type="spellEnd"/>
+      <w:proofErr w:type="gramEnd"/>
+      <w:r>
+        <w:t xml:space="preserve"> Author has to be associated with a book to get its meaning and </w:t>
+      </w:r>
+      <w:r>
+        <w:t>books</w:t>
+      </w:r>
+      <w:r>
+        <w:t xml:space="preserve"> cannot exist without Authors.</w:t>
       </w:r>
     </w:p>
     <w:p>
@@ -1200,18 +3748,30 @@
             <w:tcW w:w="4675" w:type="dxa"/>
           </w:tcPr>
           <w:p>
+            <w:proofErr w:type="spellStart"/>
             <w:r>
               <w:t>AddAuthors</w:t>
             </w:r>
-          </w:p>
-        </w:tc>
-        <w:tc>
-          <w:tcPr>
-            <w:tcW w:w="4675" w:type="dxa"/>
-          </w:tcPr>
-          <w:p>
-            <w:r>
-              <w:t>Adds a Author</w:t>
+            <w:proofErr w:type="spellEnd"/>
+          </w:p>
+        </w:tc>
+        <w:tc>
+          <w:tcPr>
+            <w:tcW w:w="4675" w:type="dxa"/>
+          </w:tcPr>
+          <w:p>
+            <w:r>
+              <w:t xml:space="preserve">Adds </w:t>
+            </w:r>
+            <w:proofErr w:type="spellStart"/>
+            <w:proofErr w:type="gramStart"/>
+            <w:r>
+              <w:t>a</w:t>
+            </w:r>
+            <w:proofErr w:type="spellEnd"/>
+            <w:proofErr w:type="gramEnd"/>
+            <w:r>
+              <w:t xml:space="preserve"> Author</w:t>
             </w:r>
           </w:p>
         </w:tc>
@@ -1222,18 +3782,28 @@
             <w:tcW w:w="4675" w:type="dxa"/>
           </w:tcPr>
           <w:p>
+            <w:proofErr w:type="spellStart"/>
             <w:r>
               <w:t>UpdateBio</w:t>
             </w:r>
-          </w:p>
-        </w:tc>
-        <w:tc>
-          <w:tcPr>
-            <w:tcW w:w="4675" w:type="dxa"/>
-          </w:tcPr>
-          <w:p>
-            <w:r>
-              <w:t>Updates the Bio or biowiki of the author</w:t>
+            <w:proofErr w:type="spellEnd"/>
+          </w:p>
+        </w:tc>
+        <w:tc>
+          <w:tcPr>
+            <w:tcW w:w="4675" w:type="dxa"/>
+          </w:tcPr>
+          <w:p>
+            <w:r>
+              <w:t xml:space="preserve">Updates the Bio or </w:t>
+            </w:r>
+            <w:proofErr w:type="spellStart"/>
+            <w:r>
+              <w:t>biowiki</w:t>
+            </w:r>
+            <w:proofErr w:type="spellEnd"/>
+            <w:r>
+              <w:t xml:space="preserve"> of the author</w:t>
             </w:r>
           </w:p>
         </w:tc>
@@ -1244,9 +3814,11 @@
             <w:tcW w:w="4675" w:type="dxa"/>
           </w:tcPr>
           <w:p>
+            <w:proofErr w:type="spellStart"/>
             <w:r>
               <w:t>DeleteAuthor</w:t>
             </w:r>
+            <w:proofErr w:type="spellEnd"/>
           </w:p>
         </w:tc>
         <w:tc>
@@ -1266,9 +3838,11 @@
             <w:tcW w:w="4675" w:type="dxa"/>
           </w:tcPr>
           <w:p>
+            <w:proofErr w:type="spellStart"/>
             <w:r>
               <w:t>GetAllAuthors</w:t>
             </w:r>
+            <w:proofErr w:type="spellEnd"/>
           </w:p>
         </w:tc>
         <w:tc>
@@ -1288,9 +3862,11 @@
             <w:tcW w:w="4675" w:type="dxa"/>
           </w:tcPr>
           <w:p>
+            <w:proofErr w:type="spellStart"/>
             <w:r>
               <w:t>GetById</w:t>
             </w:r>
+            <w:proofErr w:type="spellEnd"/>
           </w:p>
         </w:tc>
         <w:tc>
@@ -1307,16 +3883,26 @@
     </w:tbl>
     <w:p>
       <w:r>
-        <w:t>To provide the layout of end point and parameters the swagger.json is attached to here with</w:t>
+        <w:t xml:space="preserve">To provide the layout of end point and parameters the </w:t>
+      </w:r>
+      <w:proofErr w:type="spellStart"/>
+      <w:proofErr w:type="gramStart"/>
+      <w:r>
+        <w:t>swagger.json</w:t>
+      </w:r>
+      <w:proofErr w:type="spellEnd"/>
+      <w:proofErr w:type="gramEnd"/>
+      <w:r>
+        <w:t xml:space="preserve"> is attached to here with</w:t>
       </w:r>
     </w:p>
     <w:p>
       <w:r>
         <w:object w:dxaOrig="1161" w:dyaOrig="831" w14:anchorId="3827307E">
           <v:shape id="_x0000_i1026" type="#_x0000_t75" style="width:58pt;height:41.5pt" o:ole="">
-            <v:imagedata r:id="rId8" o:title=""/>
+            <v:imagedata r:id="rId12" o:title=""/>
           </v:shape>
-          <o:OLEObject Type="Embed" ProgID="Package" ShapeID="_x0000_i1026" DrawAspect="Content" ObjectID="_1753422641" r:id="rId9"/>
+          <o:OLEObject Type="Embed" ProgID="Package" ShapeID="_x0000_i1026" DrawAspect="Content" ObjectID="_1753858965" r:id="rId13"/>
         </w:object>
       </w:r>
     </w:p>
@@ -1324,9 +3910,11 @@
       <w:pPr>
         <w:pStyle w:val="Heading3"/>
       </w:pPr>
+      <w:bookmarkStart w:id="6" w:name="_Toc142811519"/>
       <w:r>
         <w:t>user rating bound context</w:t>
       </w:r>
+      <w:bookmarkEnd w:id="6"/>
     </w:p>
     <w:p>
       <w:r>
@@ -1391,9 +3979,11 @@
             <w:tcW w:w="4675" w:type="dxa"/>
           </w:tcPr>
           <w:p>
+            <w:proofErr w:type="spellStart"/>
             <w:r>
               <w:t>GetAllRatings</w:t>
             </w:r>
+            <w:proofErr w:type="spellEnd"/>
           </w:p>
         </w:tc>
         <w:tc>
@@ -1413,9 +4003,11 @@
             <w:tcW w:w="4675" w:type="dxa"/>
           </w:tcPr>
           <w:p>
+            <w:proofErr w:type="spellStart"/>
             <w:r>
               <w:t>GetById</w:t>
             </w:r>
+            <w:proofErr w:type="spellEnd"/>
           </w:p>
         </w:tc>
         <w:tc>
@@ -1435,9 +4027,11 @@
             <w:tcW w:w="4675" w:type="dxa"/>
           </w:tcPr>
           <w:p>
+            <w:proofErr w:type="spellStart"/>
             <w:r>
               <w:t>RateBook</w:t>
             </w:r>
+            <w:proofErr w:type="spellEnd"/>
           </w:p>
         </w:tc>
         <w:tc>
@@ -1457,16 +4051,26 @@
     <w:p>
       <w:r>
         <w:lastRenderedPageBreak/>
-        <w:t>To provide the layout of end point and parameters the swagger.json is attached to here with</w:t>
+        <w:t xml:space="preserve">To provide the layout of end point and parameters the </w:t>
+      </w:r>
+      <w:proofErr w:type="spellStart"/>
+      <w:proofErr w:type="gramStart"/>
+      <w:r>
+        <w:t>swagger.json</w:t>
+      </w:r>
+      <w:proofErr w:type="spellEnd"/>
+      <w:proofErr w:type="gramEnd"/>
+      <w:r>
+        <w:t xml:space="preserve"> is attached to here with</w:t>
       </w:r>
     </w:p>
     <w:p>
       <w:r>
         <w:object w:dxaOrig="1551" w:dyaOrig="831" w14:anchorId="41DFBC83">
           <v:shape id="_x0000_i1027" type="#_x0000_t75" style="width:77.5pt;height:41.5pt" o:ole="">
-            <v:imagedata r:id="rId10" o:title=""/>
+            <v:imagedata r:id="rId14" o:title=""/>
           </v:shape>
-          <o:OLEObject Type="Embed" ProgID="Package" ShapeID="_x0000_i1027" DrawAspect="Content" ObjectID="_1753422642" r:id="rId11"/>
+          <o:OLEObject Type="Embed" ProgID="Package" ShapeID="_x0000_i1027" DrawAspect="Content" ObjectID="_1753858966" r:id="rId15"/>
         </w:object>
       </w:r>
     </w:p>
@@ -1474,9 +4078,11 @@
       <w:pPr>
         <w:pStyle w:val="Heading2"/>
       </w:pPr>
+      <w:bookmarkStart w:id="7" w:name="_Toc142811520"/>
       <w:r>
         <w:t>Payment gateway integration</w:t>
       </w:r>
+      <w:bookmarkEnd w:id="7"/>
     </w:p>
     <w:p>
       <w:r>
@@ -1538,9 +4144,11 @@
       <w:pPr>
         <w:pStyle w:val="Heading2"/>
       </w:pPr>
+      <w:bookmarkStart w:id="8" w:name="_Toc142811521"/>
       <w:r>
         <w:t>User registration</w:t>
       </w:r>
+      <w:bookmarkEnd w:id="8"/>
     </w:p>
     <w:p>
       <w:r>
@@ -1563,7 +4171,10 @@
         <w:t xml:space="preserve"> relationship with the </w:t>
       </w:r>
       <w:r>
-        <w:t>authentication service. The claim (typically a JWT) provides the user first name, last name, mobile, email address. Additional information captured is used to drive user specific targeted campaigns or user group targeted campaigns like discounts and suggestions based on age group. Example, a particular age group and ethnicity would prefer religious books from a famous Guru or evangelizer. They can also help to generate meaningful analytics on preferences. In the below diagram the Authentication is not elaborated but the user profile details are shown. The Authentication sub domain is shown just for relationship purpose</w:t>
+        <w:t xml:space="preserve">authentication service. The claim (typically a JWT) provides the user first name, last name, mobile, email address. Additional information captured is used to drive user specific targeted campaigns or user group targeted campaigns like discounts and suggestions based on age group. Example, a particular age group and ethnicity would prefer religious books from a famous Guru or evangelizer. They can also help to generate meaningful analytics on preferences. In the below diagram the Authentication is not elaborated but the user profile details are shown. The Authentication sub domain is shown just for relationship </w:t>
+      </w:r>
+      <w:r>
+        <w:t>purposes</w:t>
       </w:r>
       <w:r>
         <w:t xml:space="preserve"> only.</w:t>
@@ -1590,7 +4201,7 @@
                     <pic:cNvPicPr/>
                   </pic:nvPicPr>
                   <pic:blipFill>
-                    <a:blip r:embed="rId12">
+                    <a:blip r:embed="rId16">
                       <a:extLst>
                         <a:ext uri="{28A0092B-C50C-407E-A947-70E740481C1C}">
                           <a14:useLocalDpi xmlns:a14="http://schemas.microsoft.com/office/drawing/2010/main" val="0"/>
@@ -1624,13 +4235,21 @@
       <w:r>
         <w:t xml:space="preserve"> </w:t>
       </w:r>
+      <w:bookmarkStart w:id="9" w:name="_Toc142811522"/>
       <w:r>
         <w:t>user Registration bounded context</w:t>
       </w:r>
-    </w:p>
-    <w:p>
-      <w:r>
-        <w:t>This is a single bounded context and has an simple uses association relationship with authentication</w:t>
+      <w:bookmarkEnd w:id="9"/>
+    </w:p>
+    <w:p>
+      <w:r>
+        <w:t xml:space="preserve">This is a single bounded context and has </w:t>
+      </w:r>
+      <w:r>
+        <w:t>a</w:t>
+      </w:r>
+      <w:r>
+        <w:t xml:space="preserve"> simple uses association relationship with authentication</w:t>
       </w:r>
       <w:r>
         <w:t>.</w:t>
@@ -1690,6 +4309,7 @@
                 <w:rFonts w:cstheme="minorHAnsi"/>
               </w:rPr>
             </w:pPr>
+            <w:proofErr w:type="spellStart"/>
             <w:r>
               <w:rPr>
                 <w:rFonts w:cstheme="minorHAnsi"/>
@@ -1700,6 +4320,7 @@
               </w:rPr>
               <w:t>GetAllUsers</w:t>
             </w:r>
+            <w:proofErr w:type="spellEnd"/>
           </w:p>
         </w:tc>
         <w:tc>
@@ -1719,9 +4340,11 @@
             <w:tcW w:w="4675" w:type="dxa"/>
           </w:tcPr>
           <w:p>
+            <w:proofErr w:type="spellStart"/>
             <w:r>
               <w:t>GetUserByID</w:t>
             </w:r>
+            <w:proofErr w:type="spellEnd"/>
           </w:p>
         </w:tc>
         <w:tc>
@@ -1741,9 +4364,11 @@
             <w:tcW w:w="4675" w:type="dxa"/>
           </w:tcPr>
           <w:p>
+            <w:proofErr w:type="spellStart"/>
             <w:r>
               <w:t>AddUser</w:t>
             </w:r>
+            <w:proofErr w:type="spellEnd"/>
           </w:p>
         </w:tc>
         <w:tc>
@@ -1763,9 +4388,11 @@
             <w:tcW w:w="4675" w:type="dxa"/>
           </w:tcPr>
           <w:p>
+            <w:proofErr w:type="spellStart"/>
             <w:r>
               <w:t>EditUser</w:t>
             </w:r>
+            <w:proofErr w:type="spellEnd"/>
           </w:p>
         </w:tc>
         <w:tc>
@@ -1785,9 +4412,11 @@
             <w:tcW w:w="4675" w:type="dxa"/>
           </w:tcPr>
           <w:p>
+            <w:proofErr w:type="spellStart"/>
             <w:r>
               <w:t>DeleteUser</w:t>
             </w:r>
+            <w:proofErr w:type="spellEnd"/>
           </w:p>
         </w:tc>
         <w:tc>
@@ -1804,16 +4433,21 @@
     </w:tbl>
     <w:p>
       <w:r>
-        <w:t>The layout of microservices can be seen attached swagger JSON</w:t>
-      </w:r>
+        <w:t xml:space="preserve">The layout of microservices can be seen attached swagger </w:t>
+      </w:r>
+      <w:proofErr w:type="gramStart"/>
+      <w:r>
+        <w:t>JSON</w:t>
+      </w:r>
+      <w:proofErr w:type="gramEnd"/>
     </w:p>
     <w:p>
       <w:r>
         <w:object w:dxaOrig="2221" w:dyaOrig="831" w14:anchorId="2CBADFE9">
           <v:shape id="_x0000_i1028" type="#_x0000_t75" style="width:111pt;height:41.5pt" o:ole="">
-            <v:imagedata r:id="rId13" o:title=""/>
+            <v:imagedata r:id="rId17" o:title=""/>
           </v:shape>
-          <o:OLEObject Type="Embed" ProgID="Package" ShapeID="_x0000_i1028" DrawAspect="Content" ObjectID="_1753422643" r:id="rId14"/>
+          <o:OLEObject Type="Embed" ProgID="Package" ShapeID="_x0000_i1028" DrawAspect="Content" ObjectID="_1753858967" r:id="rId18"/>
         </w:object>
       </w:r>
     </w:p>
@@ -1822,13 +4456,18 @@
       <w:pPr>
         <w:pStyle w:val="Heading2"/>
       </w:pPr>
+      <w:bookmarkStart w:id="10" w:name="_Toc142811523"/>
       <w:r>
         <w:t>Authentication</w:t>
       </w:r>
-    </w:p>
-    <w:p>
-      <w:r>
-        <w:t xml:space="preserve">The authentication is a </w:t>
+      <w:bookmarkEnd w:id="10"/>
+    </w:p>
+    <w:p>
+      <w:r>
+        <w:t>Authentication</w:t>
+      </w:r>
+      <w:r>
+        <w:t xml:space="preserve"> is a </w:t>
       </w:r>
       <w:r>
         <w:rPr>
@@ -1856,7 +4495,19 @@
         <w:t xml:space="preserve">it </w:t>
       </w:r>
       <w:r>
-        <w:t xml:space="preserve">in custom way , the recommended and secured way of handling this is use the out of the box services provided by Hyper scalers like AWS or Azure. The advantages of using such a service are as </w:t>
+        <w:t xml:space="preserve">in </w:t>
+      </w:r>
+      <w:r>
+        <w:t>a custom</w:t>
+      </w:r>
+      <w:r>
+        <w:t xml:space="preserve"> </w:t>
+      </w:r>
+      <w:r>
+        <w:t>way,</w:t>
+      </w:r>
+      <w:r>
+        <w:t xml:space="preserve"> the recommended and secured way of handling this is use the out of the box services provided by Hyper scalers like AWS or Azure. The advantages of using such a service are as </w:t>
       </w:r>
       <w:r>
         <w:t>below.</w:t>
@@ -1898,7 +4549,16 @@
         </w:numPr>
       </w:pPr>
       <w:r>
-        <w:t>Sign in using various domains like Google, facebook and live id</w:t>
+        <w:t xml:space="preserve">Sign in using various domains like Google, </w:t>
+      </w:r>
+      <w:r>
+        <w:t>Facebook,</w:t>
+      </w:r>
+      <w:r>
+        <w:t xml:space="preserve"> and live </w:t>
+      </w:r>
+      <w:r>
+        <w:t>id.</w:t>
       </w:r>
     </w:p>
     <w:p>
@@ -1958,9 +4618,11 @@
       <w:pPr>
         <w:pStyle w:val="Heading2"/>
       </w:pPr>
+      <w:bookmarkStart w:id="11" w:name="_Toc142811524"/>
       <w:r>
         <w:t>App Notification</w:t>
       </w:r>
+      <w:bookmarkEnd w:id="11"/>
     </w:p>
     <w:p>
       <w:r>
@@ -2063,13 +4725,21 @@
       <w:pPr>
         <w:pStyle w:val="Heading2"/>
       </w:pPr>
+      <w:bookmarkStart w:id="12" w:name="_Toc142811525"/>
       <w:r>
         <w:t>Web notification</w:t>
       </w:r>
-    </w:p>
-    <w:p>
-      <w:r>
-        <w:t>Web notifications refers to those notifications that are sent via e-mail. This could be anything like confirm your e-mail or it could be something like a promotion</w:t>
+      <w:bookmarkEnd w:id="12"/>
+    </w:p>
+    <w:p>
+      <w:r>
+        <w:t xml:space="preserve">Web notifications refers to those notifications that are sent via e-mail. This could be anything like </w:t>
+      </w:r>
+      <w:r>
+        <w:t>confirming</w:t>
+      </w:r>
+      <w:r>
+        <w:t xml:space="preserve"> your e-mail or it could be something like a promotion</w:t>
       </w:r>
       <w:r>
         <w:t xml:space="preserve"> for books </w:t>
@@ -2091,7 +4761,13 @@
         <w:t>supporting</w:t>
       </w:r>
       <w:r>
-        <w:t xml:space="preserve"> domain. The best way to do this is to integrate with a </w:t>
+        <w:t xml:space="preserve"> domain. The best way to do this is to integrate with </w:t>
+      </w:r>
+      <w:r>
+        <w:t>an</w:t>
+      </w:r>
+      <w:r>
+        <w:t xml:space="preserve"> </w:t>
       </w:r>
       <w:r>
         <w:t>A</w:t>
@@ -2110,9 +4786,11 @@
       <w:pPr>
         <w:pStyle w:val="Heading2"/>
       </w:pPr>
+      <w:bookmarkStart w:id="13" w:name="_Toc142811526"/>
       <w:r>
         <w:t>Log Analytics</w:t>
       </w:r>
+      <w:bookmarkEnd w:id="13"/>
     </w:p>
     <w:p>
       <w:r>
@@ -2126,19 +4804,33 @@
         <w:t>generic</w:t>
       </w:r>
       <w:r>
-        <w:t xml:space="preserve"> domain. It is used in order to analyze the logs emitted by the  </w:t>
-      </w:r>
+        <w:t xml:space="preserve"> domain. It is used </w:t>
+      </w:r>
+      <w:r>
+        <w:t>to</w:t>
+      </w:r>
+      <w:r>
+        <w:t xml:space="preserve"> analyze the logs emitted by </w:t>
+      </w:r>
+      <w:r>
+        <w:t>the applications of</w:t>
+      </w:r>
+      <w:r>
+        <w:t xml:space="preserve"> various microservices.</w:t>
+      </w:r>
+      <w:r>
+        <w:t xml:space="preserve"> H</w:t>
+      </w:r>
+      <w:r>
+        <w:t xml:space="preserve">ence out of the broad out-of-the-box products like </w:t>
+      </w:r>
+      <w:proofErr w:type="gramStart"/>
       <w:r>
         <w:t>a</w:t>
       </w:r>
-      <w:r>
-        <w:t>pplications various microservices.</w:t>
-      </w:r>
-      <w:r>
-        <w:t xml:space="preserve"> H</w:t>
-      </w:r>
-      <w:r>
-        <w:t xml:space="preserve">ence out of the broad out-of-the-box products like a </w:t>
+      <w:proofErr w:type="gramEnd"/>
+      <w:r>
+        <w:t xml:space="preserve"> </w:t>
       </w:r>
       <w:r>
         <w:t>A</w:t>
@@ -2162,17 +4854,22 @@
         <w:t xml:space="preserve"> Alerts are added </w:t>
       </w:r>
       <w:r>
-        <w:t>to inform the support staff in case of critical events</w:t>
+        <w:t xml:space="preserve">to inform the support staff in case of critical </w:t>
+      </w:r>
+      <w:r>
+        <w:t>events.</w:t>
       </w:r>
     </w:p>
     <w:p>
       <w:pPr>
         <w:pStyle w:val="Heading2"/>
       </w:pPr>
+      <w:bookmarkStart w:id="14" w:name="_Toc142811527"/>
       <w:r>
         <w:lastRenderedPageBreak/>
         <w:t>Pushtaka Application</w:t>
       </w:r>
+      <w:bookmarkEnd w:id="14"/>
     </w:p>
     <w:p>
       <w:r>
@@ -2200,7 +4897,7 @@
                     <pic:cNvPicPr/>
                   </pic:nvPicPr>
                   <pic:blipFill>
-                    <a:blip r:embed="rId15">
+                    <a:blip r:embed="rId19">
                       <a:extLst>
                         <a:ext uri="{28A0092B-C50C-407E-A947-70E740481C1C}">
                           <a14:useLocalDpi xmlns:a14="http://schemas.microsoft.com/office/drawing/2010/main" val="0"/>
@@ -2231,16 +4928,26 @@
       <w:pPr>
         <w:pStyle w:val="Heading3"/>
       </w:pPr>
+      <w:bookmarkStart w:id="15" w:name="_Toc142811528"/>
       <w:r>
         <w:t>Reader Bounded context</w:t>
       </w:r>
+      <w:bookmarkEnd w:id="15"/>
     </w:p>
     <w:p>
       <w:r>
         <w:t xml:space="preserve">The reader is the Pustaka reader. It is available in two forms one is the mobile reader as well as the web reader. </w:t>
       </w:r>
       <w:r>
-        <w:t>For the audio and Video Blazored Audio and video component and for eBook Blazor reader can be used. The reader should do the following.</w:t>
+        <w:t xml:space="preserve">For the audio and Video </w:t>
+      </w:r>
+      <w:proofErr w:type="spellStart"/>
+      <w:r>
+        <w:t>Blazored</w:t>
+      </w:r>
+      <w:proofErr w:type="spellEnd"/>
+      <w:r>
+        <w:t xml:space="preserve"> Audio and video component and for eBook Blazor reader can be used. The reader should do the following.</w:t>
       </w:r>
     </w:p>
     <w:p>
@@ -2288,7 +4995,16 @@
         </w:numPr>
       </w:pPr>
       <w:r>
-        <w:t>Add book marks by users</w:t>
+        <w:t xml:space="preserve">Add </w:t>
+      </w:r>
+      <w:r>
+        <w:t>bookmarks</w:t>
+      </w:r>
+      <w:r>
+        <w:t xml:space="preserve"> by </w:t>
+      </w:r>
+      <w:r>
+        <w:t>users.</w:t>
       </w:r>
     </w:p>
     <w:p>
@@ -2307,16 +5023,24 @@
       <w:pPr>
         <w:pStyle w:val="Heading3"/>
       </w:pPr>
+      <w:bookmarkStart w:id="16" w:name="_Toc142811529"/>
       <w:r>
         <w:t>Library bounded context</w:t>
       </w:r>
+      <w:bookmarkEnd w:id="16"/>
     </w:p>
     <w:p>
       <w:r>
         <w:t xml:space="preserve">After the user purchases the books, </w:t>
       </w:r>
       <w:r>
-        <w:t>a copy of the book is stored in Blob storage under the user directory. When the users use the Pustaka reader, the list of books bought by the user is shown. Then when uses chooses the URI is returned. This URI is used by the reader to stream the audio or PDF reader.</w:t>
+        <w:t xml:space="preserve">a copy of the book is stored in Blob storage under the user directory. When the users use the Pustaka reader, the list of books bought by the user is shown. Then when </w:t>
+      </w:r>
+      <w:r>
+        <w:t>users choose</w:t>
+      </w:r>
+      <w:r>
+        <w:t xml:space="preserve"> the URI is returned. This URI is used by the reader to stream the audio or PDF reader.</w:t>
       </w:r>
     </w:p>
     <w:p>
@@ -2370,6 +5094,7 @@
                 <w:rFonts w:cstheme="minorHAnsi"/>
               </w:rPr>
             </w:pPr>
+            <w:proofErr w:type="spellStart"/>
             <w:r>
               <w:rPr>
                 <w:rFonts w:cstheme="minorHAnsi"/>
@@ -2380,6 +5105,7 @@
               </w:rPr>
               <w:t>GetAllPurchasedBooks</w:t>
             </w:r>
+            <w:proofErr w:type="spellEnd"/>
           </w:p>
         </w:tc>
         <w:tc>
@@ -2399,10 +5125,12 @@
             <w:tcW w:w="4675" w:type="dxa"/>
           </w:tcPr>
           <w:p>
+            <w:proofErr w:type="spellStart"/>
             <w:r>
               <w:lastRenderedPageBreak/>
               <w:t>GetBookURI</w:t>
             </w:r>
+            <w:proofErr w:type="spellEnd"/>
           </w:p>
         </w:tc>
         <w:tc>
@@ -2422,9 +5150,11 @@
             <w:tcW w:w="4675" w:type="dxa"/>
           </w:tcPr>
           <w:p>
+            <w:proofErr w:type="spellStart"/>
             <w:r>
               <w:t>AddToLibrary</w:t>
             </w:r>
+            <w:proofErr w:type="spellEnd"/>
           </w:p>
         </w:tc>
         <w:tc>
@@ -2444,9 +5174,11 @@
       <w:pPr>
         <w:pStyle w:val="Heading3"/>
       </w:pPr>
+      <w:bookmarkStart w:id="17" w:name="_Toc142811530"/>
       <w:r>
         <w:t>Annotation Bounded Context</w:t>
       </w:r>
+      <w:bookmarkEnd w:id="17"/>
     </w:p>
     <w:p>
       <w:r>
@@ -2460,7 +5192,22 @@
         <w:t>core</w:t>
       </w:r>
       <w:r>
-        <w:t xml:space="preserve"> domain that needs to be solved. Users when reading or hearing the book will write comments, perform highlights or book mark a page or audio segment. Apart from that there should be the option for users to resume reading or hearing from where they left. All these are possible made possible by annotation. The Reader will be using this service to persist these aspects and load them on page to page basis in case of eBook or in case of audio stream load it at start</w:t>
+        <w:t xml:space="preserve"> domain that needs to be solved. Users when reading or hearing the book will write comments, perform highlights or book mark a page or audio segment. Apart from that there should be the option for users to resume reading or hearing from where they left. All these are </w:t>
+      </w:r>
+      <w:r>
+        <w:t>possibly</w:t>
+      </w:r>
+      <w:r>
+        <w:t xml:space="preserve"> made possible by annotation. The Reader will be using this service to persist these aspects and load them on </w:t>
+      </w:r>
+      <w:r>
+        <w:t>page-to-page</w:t>
+      </w:r>
+      <w:r>
+        <w:t xml:space="preserve"> basis in case of eBook or in case of audio stream load it at </w:t>
+      </w:r>
+      <w:r>
+        <w:t>start.</w:t>
       </w:r>
     </w:p>
     <w:p>
@@ -2514,9 +5261,11 @@
                 <w:rFonts w:cstheme="minorHAnsi"/>
               </w:rPr>
             </w:pPr>
+            <w:proofErr w:type="spellStart"/>
             <w:r>
               <w:t>GetAnnotationByBookId</w:t>
             </w:r>
+            <w:proofErr w:type="spellEnd"/>
           </w:p>
         </w:tc>
         <w:tc>
@@ -2536,9 +5285,11 @@
             <w:tcW w:w="4675" w:type="dxa"/>
           </w:tcPr>
           <w:p>
+            <w:proofErr w:type="spellStart"/>
             <w:r>
               <w:t>GetAnnotationByBookPage</w:t>
             </w:r>
+            <w:proofErr w:type="spellEnd"/>
           </w:p>
         </w:tc>
         <w:tc>
@@ -2558,9 +5309,11 @@
             <w:tcW w:w="4675" w:type="dxa"/>
           </w:tcPr>
           <w:p>
+            <w:proofErr w:type="spellStart"/>
             <w:r>
               <w:t>UpsertAnnotation</w:t>
             </w:r>
+            <w:proofErr w:type="spellEnd"/>
           </w:p>
         </w:tc>
         <w:tc>
@@ -2580,9 +5333,11 @@
             <w:tcW w:w="4675" w:type="dxa"/>
           </w:tcPr>
           <w:p>
+            <w:proofErr w:type="spellStart"/>
             <w:r>
               <w:t>DeleteAnnotation</w:t>
             </w:r>
+            <w:proofErr w:type="spellEnd"/>
           </w:p>
         </w:tc>
         <w:tc>
@@ -2602,9 +5357,11 @@
       <w:pPr>
         <w:pStyle w:val="Heading3"/>
       </w:pPr>
+      <w:bookmarkStart w:id="18" w:name="_Toc142811531"/>
       <w:r>
         <w:t>Reader preferences Bounded Context</w:t>
       </w:r>
+      <w:bookmarkEnd w:id="18"/>
     </w:p>
     <w:p>
       <w:r>
@@ -2621,7 +5378,10 @@
         <w:t xml:space="preserve"> domain that needs to be solved. These are certain </w:t>
       </w:r>
       <w:r>
-        <w:t>preferences used by the reader. The preferences include setting like Night mode etc:-</w:t>
+        <w:t xml:space="preserve">preferences used by the reader. The preferences include setting like Night mode </w:t>
+      </w:r>
+      <w:r>
+        <w:t>etc.: -</w:t>
       </w:r>
     </w:p>
     <w:p>
@@ -2686,7 +5446,15 @@
           </w:tcPr>
           <w:p>
             <w:r>
-              <w:t>Gets the preferences for reader. In special preferences is found then default preferences is returned</w:t>
+              <w:t xml:space="preserve">Gets the preferences for reader. In special preferences is found then default preferences </w:t>
+            </w:r>
+            <w:proofErr w:type="gramStart"/>
+            <w:r>
+              <w:t>is</w:t>
+            </w:r>
+            <w:proofErr w:type="gramEnd"/>
+            <w:r>
+              <w:t xml:space="preserve"> returned</w:t>
             </w:r>
           </w:p>
         </w:tc>
@@ -2719,16 +5487,48 @@
       <w:pPr>
         <w:pStyle w:val="Heading2"/>
       </w:pPr>
+      <w:bookmarkStart w:id="19" w:name="_Toc142811532"/>
       <w:r>
         <w:t>Shopping cart</w:t>
       </w:r>
       <w:r>
         <w:t xml:space="preserve"> – Sub domain</w:t>
       </w:r>
-    </w:p>
-    <w:p>
-      <w:r>
-        <w:t xml:space="preserve">Shipping is another core domain that we need to solve. The users can keep shopping for the books from item catalogue. Once that the complete the users can proceed to check out. At that time any discount codes that are shared to the user are applied. Also, if there are any special price for new book because of new introduction then that is also added as a special prize. </w:t>
+      <w:bookmarkEnd w:id="19"/>
+    </w:p>
+    <w:p>
+      <w:r>
+        <w:t xml:space="preserve">Shipping is another core domain that we need to solve. The users can keep shopping for the books from </w:t>
+      </w:r>
+      <w:r>
+        <w:t>the item</w:t>
+      </w:r>
+      <w:r>
+        <w:t xml:space="preserve"> catalogue. Once that the complete the users can proceed to check out. At that time any discount codes that are shared to the user are applied. Also, if there are any special </w:t>
+      </w:r>
+      <w:r>
+        <w:t>prices</w:t>
+      </w:r>
+      <w:r>
+        <w:t xml:space="preserve"> for </w:t>
+      </w:r>
+      <w:r>
+        <w:t>a new</w:t>
+      </w:r>
+      <w:r>
+        <w:t xml:space="preserve"> book because of </w:t>
+      </w:r>
+      <w:r>
+        <w:t>the new</w:t>
+      </w:r>
+      <w:r>
+        <w:t xml:space="preserve"> introduction then that is also added as a special </w:t>
+      </w:r>
+      <w:r>
+        <w:t>price</w:t>
+      </w:r>
+      <w:r>
+        <w:t xml:space="preserve">. </w:t>
       </w:r>
       <w:r>
         <w:t xml:space="preserve">After the pricing is arrived on clicking the verify and pay, the shopping Kart domain re-directs to integrated Payment gateway which is an external generic domain. If the payment is successful, shopping kart invokes Library domain, that will get copies of the book that the user wanted and store them in S3. </w:t>
@@ -2736,12 +5536,30 @@
     </w:p>
     <w:p>
       <w:r>
-        <w:t>If user has left anything unattended in the cart, a reminder is sent to him on every 10 days for a month. After that it will be removed from the cart.</w:t>
-      </w:r>
-    </w:p>
-    <w:p>
-      <w:r>
-        <w:t>Below is the layout in form of class diagram.</w:t>
+        <w:t xml:space="preserve">If </w:t>
+      </w:r>
+      <w:r>
+        <w:t>the user</w:t>
+      </w:r>
+      <w:r>
+        <w:t xml:space="preserve"> has left anything unattended in the cart, a reminder is sent to </w:t>
+      </w:r>
+      <w:r>
+        <w:t>him</w:t>
+      </w:r>
+      <w:r>
+        <w:t xml:space="preserve"> every 10 days for a month. After that it will be removed from the cart.</w:t>
+      </w:r>
+    </w:p>
+    <w:p>
+      <w:r>
+        <w:t xml:space="preserve">Below is the layout in </w:t>
+      </w:r>
+      <w:r>
+        <w:t>the form</w:t>
+      </w:r>
+      <w:r>
+        <w:t xml:space="preserve"> of class diagram.</w:t>
       </w:r>
     </w:p>
     <w:p>
@@ -2751,10 +5569,10 @@
         </w:rPr>
         <w:lastRenderedPageBreak/>
         <w:drawing>
-          <wp:anchor distT="0" distB="0" distL="114300" distR="114300" simplePos="0" relativeHeight="251658240" behindDoc="1" locked="0" layoutInCell="1" allowOverlap="1" wp14:anchorId="52A9D961" wp14:editId="1E82DF7F">
+          <wp:anchor distT="0" distB="0" distL="114300" distR="114300" simplePos="0" relativeHeight="251658240" behindDoc="1" locked="0" layoutInCell="1" allowOverlap="1" wp14:anchorId="52A9D961" wp14:editId="65780431">
             <wp:simplePos x="0" y="0"/>
             <wp:positionH relativeFrom="margin">
-              <wp:posOffset>-254000</wp:posOffset>
+              <wp:posOffset>-260350</wp:posOffset>
             </wp:positionH>
             <wp:positionV relativeFrom="paragraph">
               <wp:posOffset>0</wp:posOffset>
@@ -2782,7 +5600,7 @@
                     <pic:cNvPicPr/>
                   </pic:nvPicPr>
                   <pic:blipFill>
-                    <a:blip r:embed="rId16">
+                    <a:blip r:embed="rId20">
                       <a:extLst>
                         <a:ext uri="{28A0092B-C50C-407E-A947-70E740481C1C}">
                           <a14:useLocalDpi xmlns:a14="http://schemas.microsoft.com/office/drawing/2010/main" val="0"/>
@@ -2820,13 +5638,21 @@
       <w:pPr>
         <w:pStyle w:val="Heading3"/>
       </w:pPr>
+      <w:bookmarkStart w:id="20" w:name="_Toc142811533"/>
       <w:r>
         <w:t>Discount Bounded Context</w:t>
       </w:r>
-    </w:p>
-    <w:p>
-      <w:r>
-        <w:t>This bounded context is more for maintaining and applying the discount for Shopping cart. There are end points for adding, editing or removing the discount coupons which are used by Admin. The Get portions are used by the shopping kart. There are two ways it happens.</w:t>
+      <w:bookmarkEnd w:id="20"/>
+    </w:p>
+    <w:p>
+      <w:r>
+        <w:t xml:space="preserve">This bounded context is more for maintaining and applying the discount for Shopping cart. There are end points for adding, </w:t>
+      </w:r>
+      <w:r>
+        <w:t>editing,</w:t>
+      </w:r>
+      <w:r>
+        <w:t xml:space="preserve"> or removing the discount coupons which are used by Admin. The Get portions are used by the shopping kart. There are two ways it happens.</w:t>
       </w:r>
     </w:p>
     <w:p>
@@ -2850,7 +5676,13 @@
         </w:numPr>
       </w:pPr>
       <w:r>
-        <w:t xml:space="preserve">The second is there could be goodwill discounts or special pricing for items present in item catalogue. Those are applied to the item of finalizing the price. </w:t>
+        <w:t xml:space="preserve">The second is there could be goodwill discounts or special pricing for items present in </w:t>
+      </w:r>
+      <w:r>
+        <w:t>the item</w:t>
+      </w:r>
+      <w:r>
+        <w:t xml:space="preserve"> catalogue. Those are applied to the item of finalizing the price. </w:t>
       </w:r>
     </w:p>
     <w:p>
@@ -2905,9 +5737,11 @@
                 <w:rFonts w:cstheme="minorHAnsi"/>
               </w:rPr>
             </w:pPr>
+            <w:proofErr w:type="spellStart"/>
             <w:r>
               <w:t>GetByBook</w:t>
             </w:r>
+            <w:proofErr w:type="spellEnd"/>
           </w:p>
         </w:tc>
         <w:tc>
@@ -2927,9 +5761,11 @@
             <w:tcW w:w="4675" w:type="dxa"/>
           </w:tcPr>
           <w:p>
+            <w:proofErr w:type="spellStart"/>
             <w:r>
               <w:t>GetByUser</w:t>
             </w:r>
+            <w:proofErr w:type="spellEnd"/>
           </w:p>
         </w:tc>
         <w:tc>
@@ -2949,9 +5785,11 @@
             <w:tcW w:w="4675" w:type="dxa"/>
           </w:tcPr>
           <w:p>
+            <w:proofErr w:type="spellStart"/>
             <w:r>
               <w:t>GetByPurchase</w:t>
             </w:r>
+            <w:proofErr w:type="spellEnd"/>
           </w:p>
         </w:tc>
         <w:tc>
@@ -3038,13 +5876,24 @@
       <w:pPr>
         <w:pStyle w:val="Heading3"/>
       </w:pPr>
+      <w:bookmarkStart w:id="21" w:name="_Toc142811534"/>
       <w:r>
         <w:t>Shopping cart bounded context</w:t>
       </w:r>
-    </w:p>
-    <w:p>
-      <w:r>
-        <w:t>Shopping cart is a core bounded context. As when the user browses the item catalogue, they would need to add the item to shopping cart. Once the shopping is complete, the user checks out the cart. In this process the final price by updating the discount has arrived at. Then payment gateway is invoked. There could be multiple payment gateways. Once the payment is successfully completed the shopped items are added to ,ibrary</w:t>
+      <w:bookmarkEnd w:id="21"/>
+    </w:p>
+    <w:p>
+      <w:r>
+        <w:t xml:space="preserve">Shopping cart is a core bounded context. As when the user browses the item catalogue, they would need to add the item to shopping cart. Once the shopping is complete, the user checks out the cart. In this process the final price by updating the discount has arrived at. Then payment gateway is invoked. There could be multiple payment gateways. Once the payment is successfully completed the shopped items are added </w:t>
+      </w:r>
+      <w:r>
+        <w:t xml:space="preserve">to </w:t>
+      </w:r>
+      <w:r>
+        <w:t>the library</w:t>
+      </w:r>
+      <w:r>
+        <w:t>.</w:t>
       </w:r>
     </w:p>
     <w:p/>
@@ -3100,9 +5949,11 @@
                 <w:rFonts w:cstheme="minorHAnsi"/>
               </w:rPr>
             </w:pPr>
+            <w:proofErr w:type="spellStart"/>
             <w:r>
               <w:t>GetByUserId</w:t>
             </w:r>
+            <w:proofErr w:type="spellEnd"/>
           </w:p>
         </w:tc>
         <w:tc>
@@ -3122,9 +5973,11 @@
             <w:tcW w:w="4675" w:type="dxa"/>
           </w:tcPr>
           <w:p>
+            <w:proofErr w:type="spellStart"/>
             <w:r>
               <w:t>AddItems</w:t>
             </w:r>
+            <w:proofErr w:type="spellEnd"/>
           </w:p>
         </w:tc>
         <w:tc>
@@ -3144,9 +5997,11 @@
             <w:tcW w:w="4675" w:type="dxa"/>
           </w:tcPr>
           <w:p>
+            <w:proofErr w:type="spellStart"/>
             <w:r>
               <w:t>GetByPurchase</w:t>
             </w:r>
+            <w:proofErr w:type="spellEnd"/>
           </w:p>
         </w:tc>
         <w:tc>
@@ -3166,19 +6021,26 @@
             <w:tcW w:w="4675" w:type="dxa"/>
           </w:tcPr>
           <w:p>
+            <w:proofErr w:type="spellStart"/>
             <w:r>
               <w:t>EditCart</w:t>
             </w:r>
-          </w:p>
-        </w:tc>
-        <w:tc>
-          <w:tcPr>
-            <w:tcW w:w="4675" w:type="dxa"/>
-          </w:tcPr>
-          <w:p>
-            <w:r>
-              <w:t>Modify items in  cart</w:t>
-            </w:r>
+            <w:proofErr w:type="spellEnd"/>
+          </w:p>
+        </w:tc>
+        <w:tc>
+          <w:tcPr>
+            <w:tcW w:w="4675" w:type="dxa"/>
+          </w:tcPr>
+          <w:p>
+            <w:r>
+              <w:t xml:space="preserve">Modify items </w:t>
+            </w:r>
+            <w:proofErr w:type="gramStart"/>
+            <w:r>
+              <w:t>in  cart</w:t>
+            </w:r>
+            <w:proofErr w:type="gramEnd"/>
           </w:p>
         </w:tc>
       </w:tr>
@@ -3188,9 +6050,11 @@
             <w:tcW w:w="4675" w:type="dxa"/>
           </w:tcPr>
           <w:p>
+            <w:proofErr w:type="spellStart"/>
             <w:r>
               <w:t>RemoveItem</w:t>
             </w:r>
+            <w:proofErr w:type="spellEnd"/>
           </w:p>
         </w:tc>
         <w:tc>
@@ -3210,9 +6074,11 @@
             <w:tcW w:w="4675" w:type="dxa"/>
           </w:tcPr>
           <w:p>
+            <w:proofErr w:type="spellStart"/>
             <w:r>
               <w:t>EmptyCart</w:t>
             </w:r>
+            <w:proofErr w:type="spellEnd"/>
           </w:p>
         </w:tc>
         <w:tc>
@@ -3232,9 +6098,11 @@
             <w:tcW w:w="4675" w:type="dxa"/>
           </w:tcPr>
           <w:p>
+            <w:proofErr w:type="spellStart"/>
             <w:r>
               <w:t>FinalPrice</w:t>
             </w:r>
+            <w:proofErr w:type="spellEnd"/>
           </w:p>
         </w:tc>
         <w:tc>
@@ -3254,9 +6122,11 @@
             <w:tcW w:w="4675" w:type="dxa"/>
           </w:tcPr>
           <w:p>
+            <w:proofErr w:type="spellStart"/>
             <w:r>
               <w:t>DoPayment</w:t>
             </w:r>
+            <w:proofErr w:type="spellEnd"/>
           </w:p>
         </w:tc>
         <w:tc>
@@ -3276,9 +6146,11 @@
             <w:tcW w:w="4675" w:type="dxa"/>
           </w:tcPr>
           <w:p>
+            <w:proofErr w:type="spellStart"/>
             <w:r>
               <w:t>AddToLibrary</w:t>
             </w:r>
+            <w:proofErr w:type="spellEnd"/>
           </w:p>
         </w:tc>
         <w:tc>
@@ -3303,9 +6175,9 @@
       <w:r>
         <w:object w:dxaOrig="1820" w:dyaOrig="831" w14:anchorId="61DD6EEF">
           <v:shape id="_x0000_i1029" type="#_x0000_t75" style="width:91pt;height:41.5pt" o:ole="">
-            <v:imagedata r:id="rId17" o:title=""/>
+            <v:imagedata r:id="rId21" o:title=""/>
           </v:shape>
-          <o:OLEObject Type="Embed" ProgID="Package" ShapeID="_x0000_i1029" DrawAspect="Content" ObjectID="_1753422644" r:id="rId18"/>
+          <o:OLEObject Type="Embed" ProgID="Package" ShapeID="_x0000_i1029" DrawAspect="Content" ObjectID="_1753858968" r:id="rId22"/>
         </w:object>
       </w:r>
     </w:p>
@@ -3313,9 +6185,11 @@
       <w:pPr>
         <w:pStyle w:val="Heading2"/>
       </w:pPr>
+      <w:bookmarkStart w:id="22" w:name="_Toc142811535"/>
       <w:r>
         <w:t>Favorites Sub domain</w:t>
       </w:r>
+      <w:bookmarkEnd w:id="22"/>
     </w:p>
     <w:p>
       <w:r>
@@ -3329,10 +6203,25 @@
         <w:t>core</w:t>
       </w:r>
       <w:r>
-        <w:t xml:space="preserve"> domain that needs to be handled. Users sometimes “express interest” over some books without buying it. Up to 50 such interests can be tracked. These are treated as user favorites. Whenever there is a new release in that book/upgrade or sale these are communicated to users continuously. Sometimes old books would be archived. This is true especially with books in technology category. So, when old technology gets outdated the sales drop and they get removed. If a user has had that book in his favorites, then it should be communicated to him before archiving.</w:t>
-      </w:r>
-      <w:r>
-        <w:t xml:space="preserve"> The diagrammatic representation of the same is give below</w:t>
+        <w:t xml:space="preserve"> domain that needs to be handled. Users sometimes “express interest” over some books without buying it. Up to 50 such interests can be tracked. These are treated as user favorites. Whenever there is a new release in that book/upgrade or sale these are communicated to users continuously. Sometimes old books would be archived. This is true especially with books in </w:t>
+      </w:r>
+      <w:r>
+        <w:t>the technology</w:t>
+      </w:r>
+      <w:r>
+        <w:t xml:space="preserve"> category. So, when old technology gets outdated the sales drop and they get removed. If a user has had that book in his favorites, then it should be communicated to him before archiving.</w:t>
+      </w:r>
+      <w:r>
+        <w:t xml:space="preserve"> The diagrammatic representation of the same is </w:t>
+      </w:r>
+      <w:r>
+        <w:t>given</w:t>
+      </w:r>
+      <w:r>
+        <w:t xml:space="preserve"> </w:t>
+      </w:r>
+      <w:r>
+        <w:t>below.</w:t>
       </w:r>
     </w:p>
     <w:p>
@@ -3373,7 +6262,7 @@
                     <pic:cNvPicPr/>
                   </pic:nvPicPr>
                   <pic:blipFill>
-                    <a:blip r:embed="rId19">
+                    <a:blip r:embed="rId23">
                       <a:extLst>
                         <a:ext uri="{28A0092B-C50C-407E-A947-70E740481C1C}">
                           <a14:useLocalDpi xmlns:a14="http://schemas.microsoft.com/office/drawing/2010/main" val="0"/>
@@ -3421,9 +6310,11 @@
       <w:pPr>
         <w:pStyle w:val="Heading3"/>
       </w:pPr>
+      <w:bookmarkStart w:id="23" w:name="_Toc142811536"/>
       <w:r>
         <w:t>Favorites Bound context</w:t>
       </w:r>
+      <w:bookmarkEnd w:id="23"/>
     </w:p>
     <w:p>
       <w:r>
@@ -3436,7 +6327,13 @@
         <w:t xml:space="preserve"> </w:t>
       </w:r>
       <w:r>
-        <w:t xml:space="preserve">bounded context. The input for the preferences comes from the item catalogue. Once the user wishes to track book it is added to his preferences. </w:t>
+        <w:t xml:space="preserve">bounded context. The input for the preferences comes from the item catalogue. Once the user wishes to track </w:t>
+      </w:r>
+      <w:r>
+        <w:t>the book</w:t>
+      </w:r>
+      <w:r>
+        <w:t xml:space="preserve"> it is added to his preferences. </w:t>
       </w:r>
     </w:p>
     <w:p>
@@ -3490,9 +6387,11 @@
                 <w:rFonts w:cstheme="minorHAnsi"/>
               </w:rPr>
             </w:pPr>
+            <w:proofErr w:type="spellStart"/>
             <w:r>
               <w:t>GetByUserId</w:t>
             </w:r>
+            <w:proofErr w:type="spellEnd"/>
           </w:p>
         </w:tc>
         <w:tc>
@@ -3512,9 +6411,11 @@
             <w:tcW w:w="4675" w:type="dxa"/>
           </w:tcPr>
           <w:p>
+            <w:proofErr w:type="spellStart"/>
             <w:r>
               <w:t>GetByBookId</w:t>
             </w:r>
+            <w:proofErr w:type="spellEnd"/>
           </w:p>
         </w:tc>
         <w:tc>
@@ -3556,9 +6457,11 @@
             <w:tcW w:w="4675" w:type="dxa"/>
           </w:tcPr>
           <w:p>
+            <w:proofErr w:type="spellStart"/>
             <w:r>
               <w:t>AddToFavorites</w:t>
             </w:r>
+            <w:proofErr w:type="spellEnd"/>
           </w:p>
         </w:tc>
         <w:tc>
@@ -3578,9 +6481,11 @@
             <w:tcW w:w="4675" w:type="dxa"/>
           </w:tcPr>
           <w:p>
+            <w:proofErr w:type="spellStart"/>
             <w:r>
               <w:t>RemoveItem</w:t>
             </w:r>
+            <w:proofErr w:type="spellEnd"/>
           </w:p>
         </w:tc>
         <w:tc>
@@ -3605,9 +6510,9 @@
       <w:r>
         <w:object w:dxaOrig="1351" w:dyaOrig="831" w14:anchorId="4DC5FFCF">
           <v:shape id="_x0000_i1030" type="#_x0000_t75" style="width:67.5pt;height:41.5pt" o:ole="">
-            <v:imagedata r:id="rId20" o:title=""/>
+            <v:imagedata r:id="rId24" o:title=""/>
           </v:shape>
-          <o:OLEObject Type="Embed" ProgID="Package" ShapeID="_x0000_i1030" DrawAspect="Content" ObjectID="_1753422645" r:id="rId21"/>
+          <o:OLEObject Type="Embed" ProgID="Package" ShapeID="_x0000_i1030" DrawAspect="Content" ObjectID="_1753858969" r:id="rId25"/>
         </w:object>
       </w:r>
     </w:p>
@@ -3615,14 +6520,31 @@
       <w:pPr>
         <w:pStyle w:val="Heading2"/>
       </w:pPr>
+      <w:bookmarkStart w:id="24" w:name="_Toc142811537"/>
       <w:r>
         <w:lastRenderedPageBreak/>
         <w:t>NON-FUNCTIONAL sub domain</w:t>
       </w:r>
-    </w:p>
-    <w:p>
-      <w:r>
-        <w:t>There are a few non functional domain that are required. These are generally catered by standard service available by the cloud provider or patterns that solve a technical problem. These are not visible to user</w:t>
+      <w:bookmarkEnd w:id="24"/>
+    </w:p>
+    <w:p>
+      <w:r>
+        <w:t xml:space="preserve">There are a few </w:t>
+      </w:r>
+      <w:r>
+        <w:t>nonfunctional</w:t>
+      </w:r>
+      <w:r>
+        <w:t xml:space="preserve"> </w:t>
+      </w:r>
+      <w:r>
+        <w:t>domains</w:t>
+      </w:r>
+      <w:r>
+        <w:t xml:space="preserve"> that are required. These are generally catered by standard service available by the cloud provider or patterns that solve a technical problem. These are not visible to </w:t>
+      </w:r>
+      <w:r>
+        <w:t>the user.</w:t>
       </w:r>
     </w:p>
     <w:p>
@@ -3634,7 +6556,19 @@
         </w:numPr>
       </w:pPr>
       <w:r>
-        <w:t>Cron Jobs: These are some periodic jobs that does altering, archival and emailing of promotions. Not much of technical design will be required except the link to content that needs to be emailed, alerted or archived.</w:t>
+        <w:t xml:space="preserve">Cron Jobs: These are some periodic jobs that does altering, archival and emailing of promotions. Not </w:t>
+      </w:r>
+      <w:r>
+        <w:t>much</w:t>
+      </w:r>
+      <w:r>
+        <w:t xml:space="preserve"> technical design will be required except the link to content that needs to be emailed, </w:t>
+      </w:r>
+      <w:r>
+        <w:t>alerted,</w:t>
+      </w:r>
+      <w:r>
+        <w:t xml:space="preserve"> or archived.</w:t>
       </w:r>
     </w:p>
     <w:p>
@@ -3646,7 +6580,19 @@
         </w:numPr>
       </w:pPr>
       <w:r>
-        <w:t>Anti corruption Layer:- This is a technical piece for de-composing monoliths to micro services. There is a no general design but the pattern emphasis that the existing bigger application is not broken because of carving out the micro service from out. These are achieved using Adapter design pattern</w:t>
+        <w:t>Anti-corruption</w:t>
+      </w:r>
+      <w:r>
+        <w:t xml:space="preserve"> </w:t>
+      </w:r>
+      <w:r>
+        <w:t>Layer: -</w:t>
+      </w:r>
+      <w:r>
+        <w:t xml:space="preserve"> This is a technical piece for de-composing monoliths to micro services. There is a no general design but the pattern emphasis that the existing bigger application is not broken because of carving out the micro service from out. These are achieved using Adapter design </w:t>
+      </w:r>
+      <w:r>
+        <w:t>pattern.</w:t>
       </w:r>
     </w:p>
     <w:p>
@@ -3661,23 +6607,353 @@
         <w:t>Event driven</w:t>
       </w:r>
       <w:r>
-        <w:t xml:space="preserve"> components</w:t>
-      </w:r>
-      <w:r>
-        <w:t>:-</w:t>
-      </w:r>
-      <w:r>
-        <w:t xml:space="preserve"> In order make the architecture scalable event driven architecture will be implemented. This comes in two parts. One is the event management component like the RabbitMQ, Kafka etc., the other part is the event producers and consumers. While the event producers and consumers will be coded as part of micro services as part of the communication strategy, the event management sub domain itself can be a generic domain. Any Queue s/w based on the need can be chosen. For the shopping cart, it is better to use Amazon SQS. Instead of directly binding the producers and consumers directly to cloud providers queueing platform it is suggested that intermediary like Dapper.IO be used. This will avoid strong binding to one particular cloud provider there by making the application more portable across cloud providers</w:t>
-      </w:r>
+        <w:t xml:space="preserve"> </w:t>
+      </w:r>
+      <w:r>
+        <w:t>components: -</w:t>
+      </w:r>
+      <w:r>
+        <w:t xml:space="preserve"> In order make the architecture scalable event driven architecture will be implemented. This comes in two parts. One is the event management component like </w:t>
+      </w:r>
+      <w:r>
+        <w:t>RabbitMQ</w:t>
+      </w:r>
+      <w:r>
+        <w:t xml:space="preserve">, Kafka etc., the other part is the event producers and consumers. While the event producers and consumers will be coded as part of micro services as part of the communication strategy, the event management sub domain itself can be a generic domain. Any Queue s/w based on the need can be chosen. For the shopping cart, it is better to use Amazon SQS. Instead of directly binding the producers and consumers directly to cloud </w:t>
+      </w:r>
+      <w:r>
+        <w:t>providers’</w:t>
+      </w:r>
+      <w:r>
+        <w:t xml:space="preserve"> queueing platform it is suggested that </w:t>
+      </w:r>
+      <w:r>
+        <w:t>intermediaries</w:t>
+      </w:r>
+      <w:r>
+        <w:t xml:space="preserve"> like Dapper.IO be used. This will avoid strong binding to one </w:t>
+      </w:r>
+      <w:r>
+        <w:t>cloud</w:t>
+      </w:r>
+      <w:r>
+        <w:t xml:space="preserve"> provider there by making the application more portable across cloud </w:t>
+      </w:r>
+      <w:r>
+        <w:t>providers.</w:t>
+      </w:r>
+    </w:p>
+    <w:p>
+      <w:pPr>
+        <w:pStyle w:val="ListParagraph"/>
+      </w:pPr>
+    </w:p>
+    <w:p>
+      <w:pPr>
+        <w:pStyle w:val="ListParagraph"/>
+      </w:pPr>
+    </w:p>
+    <w:p>
+      <w:pPr>
+        <w:pStyle w:val="Heading1"/>
+      </w:pPr>
+      <w:bookmarkStart w:id="25" w:name="_Toc142811538"/>
+      <w:r>
+        <w:t>Repository Details</w:t>
+      </w:r>
+      <w:bookmarkEnd w:id="25"/>
+    </w:p>
+    <w:p>
+      <w:r>
+        <w:t xml:space="preserve">Source code </w:t>
+      </w:r>
+      <w:proofErr w:type="gramStart"/>
+      <w:r>
+        <w:t>repo :</w:t>
+      </w:r>
+      <w:proofErr w:type="gramEnd"/>
+      <w:r>
+        <w:t xml:space="preserve">- </w:t>
+      </w:r>
+      <w:hyperlink r:id="rId26" w:history="1">
+        <w:proofErr w:type="spellStart"/>
+        <w:r>
+          <w:rPr>
+            <w:rStyle w:val="Hyperlink"/>
+          </w:rPr>
+          <w:t>VenkateshSrini</w:t>
+        </w:r>
+        <w:proofErr w:type="spellEnd"/>
+        <w:r>
+          <w:rPr>
+            <w:rStyle w:val="Hyperlink"/>
+          </w:rPr>
+          <w:t>/</w:t>
+        </w:r>
+        <w:proofErr w:type="spellStart"/>
+        <w:r>
+          <w:rPr>
+            <w:rStyle w:val="Hyperlink"/>
+          </w:rPr>
+          <w:t>DomainDrivenDesign</w:t>
+        </w:r>
+        <w:proofErr w:type="spellEnd"/>
+        <w:r>
+          <w:rPr>
+            <w:rStyle w:val="Hyperlink"/>
+          </w:rPr>
+          <w:t xml:space="preserve"> (github.com)</w:t>
+        </w:r>
+      </w:hyperlink>
+    </w:p>
+    <w:p>
+      <w:r>
+        <w:t xml:space="preserve">Design documentation </w:t>
+      </w:r>
+      <w:proofErr w:type="gramStart"/>
+      <w:r>
+        <w:t>link:-</w:t>
+      </w:r>
+      <w:proofErr w:type="gramEnd"/>
+      <w:r>
+        <w:t xml:space="preserve"> </w:t>
+      </w:r>
+      <w:hyperlink r:id="rId27" w:history="1">
+        <w:proofErr w:type="spellStart"/>
+        <w:r>
+          <w:rPr>
+            <w:rStyle w:val="Hyperlink"/>
+          </w:rPr>
+          <w:t>DomainDrivenDesign</w:t>
+        </w:r>
+        <w:proofErr w:type="spellEnd"/>
+        <w:r>
+          <w:rPr>
+            <w:rStyle w:val="Hyperlink"/>
+          </w:rPr>
+          <w:t xml:space="preserve">/DDD-Solution.docx at main · </w:t>
+        </w:r>
+        <w:proofErr w:type="spellStart"/>
+        <w:r>
+          <w:rPr>
+            <w:rStyle w:val="Hyperlink"/>
+          </w:rPr>
+          <w:t>VenkateshSrini</w:t>
+        </w:r>
+        <w:proofErr w:type="spellEnd"/>
+        <w:r>
+          <w:rPr>
+            <w:rStyle w:val="Hyperlink"/>
+          </w:rPr>
+          <w:t>/</w:t>
+        </w:r>
+        <w:proofErr w:type="spellStart"/>
+        <w:r>
+          <w:rPr>
+            <w:rStyle w:val="Hyperlink"/>
+          </w:rPr>
+          <w:t>DomainDrivenDesign</w:t>
+        </w:r>
+        <w:proofErr w:type="spellEnd"/>
+        <w:r>
+          <w:rPr>
+            <w:rStyle w:val="Hyperlink"/>
+          </w:rPr>
+          <w:t xml:space="preserve"> (github.com)</w:t>
+        </w:r>
+      </w:hyperlink>
     </w:p>
     <w:sectPr>
+      <w:headerReference w:type="even" r:id="rId28"/>
+      <w:headerReference w:type="default" r:id="rId29"/>
+      <w:footerReference w:type="even" r:id="rId30"/>
+      <w:footerReference w:type="default" r:id="rId31"/>
+      <w:headerReference w:type="first" r:id="rId32"/>
+      <w:footerReference w:type="first" r:id="rId33"/>
       <w:pgSz w:w="12240" w:h="15840"/>
       <w:pgMar w:top="1440" w:right="1440" w:bottom="1440" w:left="1440" w:header="720" w:footer="720" w:gutter="0"/>
+      <w:pgNumType w:start="0"/>
       <w:cols w:space="720"/>
+      <w:titlePg/>
       <w:docGrid w:linePitch="360"/>
     </w:sectPr>
   </w:body>
 </w:document>
+</file>
+
+<file path=word/endnotes.xml><?xml version="1.0" encoding="utf-8"?>
+<w:endnotes xmlns:wpc="http://schemas.microsoft.com/office/word/2010/wordprocessingCanvas" xmlns:cx="http://schemas.microsoft.com/office/drawing/2014/chartex" xmlns:cx1="http://schemas.microsoft.com/office/drawing/2015/9/8/chartex" xmlns:cx2="http://schemas.microsoft.com/office/drawing/2015/10/21/chartex" xmlns:cx3="http://schemas.microsoft.com/office/drawing/2016/5/9/chartex" xmlns:cx4="http://schemas.microsoft.com/office/drawing/2016/5/10/chartex" xmlns:cx5="http://schemas.microsoft.com/office/drawing/2016/5/11/chartex" xmlns:cx6="http://schemas.microsoft.com/office/drawing/2016/5/12/chartex" xmlns:cx7="http://schemas.microsoft.com/office/drawing/2016/5/13/chartex" xmlns:cx8="http://schemas.microsoft.com/office/drawing/2016/5/14/chartex" xmlns:mc="http://schemas.openxmlformats.org/markup-compatibility/2006" xmlns:aink="http://schemas.microsoft.com/office/drawing/2016/ink" xmlns:am3d="http://schemas.microsoft.com/office/drawing/2017/model3d" xmlns:o="urn:schemas-microsoft-com:office:office" xmlns:oel="http://schemas.microsoft.com/office/2019/extlst" xmlns:r="http://schemas.openxmlformats.org/officeDocument/2006/relationships" xmlns:m="http://schemas.openxmlformats.org/officeDocument/2006/math" xmlns:v="urn:schemas-microsoft-com:vml" xmlns:wp14="http://schemas.microsoft.com/office/word/2010/wordprocessingDrawing" xmlns:wp="http://schemas.openxmlformats.org/drawingml/2006/wordprocessingDrawing" xmlns:w10="urn:schemas-microsoft-com:office:word" xmlns:w="http://schemas.openxmlformats.org/wordprocessingml/2006/main" xmlns:w14="http://schemas.microsoft.com/office/word/2010/wordml" xmlns:w15="http://schemas.microsoft.com/office/word/2012/wordml" xmlns:w16cex="http://schemas.microsoft.com/office/word/2018/wordml/cex" xmlns:w16cid="http://schemas.microsoft.com/office/word/2016/wordml/cid" xmlns:w16="http://schemas.microsoft.com/office/word/2018/wordml" xmlns:w16sdtdh="http://schemas.microsoft.com/office/word/2020/wordml/sdtdatahash" xmlns:w16se="http://schemas.microsoft.com/office/word/2015/wordml/symex" xmlns:wpg="http://schemas.microsoft.com/office/word/2010/wordprocessingGroup" xmlns:wpi="http://schemas.microsoft.com/office/word/2010/wordprocessingInk" xmlns:wne="http://schemas.microsoft.com/office/word/2006/wordml" xmlns:wps="http://schemas.microsoft.com/office/word/2010/wordprocessingShape" mc:Ignorable="w14 w15 w16se w16cid w16 w16cex w16sdtdh wp14">
+  <w:endnote w:type="separator" w:id="-1">
+    <w:p>
+      <w:pPr>
+        <w:spacing w:before="0" w:after="0" w:line="240" w:lineRule="auto"/>
+      </w:pPr>
+      <w:r>
+        <w:separator/>
+      </w:r>
+    </w:p>
+  </w:endnote>
+  <w:endnote w:type="continuationSeparator" w:id="0">
+    <w:p>
+      <w:pPr>
+        <w:spacing w:before="0" w:after="0" w:line="240" w:lineRule="auto"/>
+      </w:pPr>
+      <w:r>
+        <w:continuationSeparator/>
+      </w:r>
+    </w:p>
+  </w:endnote>
+</w:endnotes>
+</file>
+
+<file path=word/footer1.xml><?xml version="1.0" encoding="utf-8"?>
+<w:ftr xmlns:wpc="http://schemas.microsoft.com/office/word/2010/wordprocessingCanvas" xmlns:cx="http://schemas.microsoft.com/office/drawing/2014/chartex" xmlns:cx1="http://schemas.microsoft.com/office/drawing/2015/9/8/chartex" xmlns:cx2="http://schemas.microsoft.com/office/drawing/2015/10/21/chartex" xmlns:cx3="http://schemas.microsoft.com/office/drawing/2016/5/9/chartex" xmlns:cx4="http://schemas.microsoft.com/office/drawing/2016/5/10/chartex" xmlns:cx5="http://schemas.microsoft.com/office/drawing/2016/5/11/chartex" xmlns:cx6="http://schemas.microsoft.com/office/drawing/2016/5/12/chartex" xmlns:cx7="http://schemas.microsoft.com/office/drawing/2016/5/13/chartex" xmlns:cx8="http://schemas.microsoft.com/office/drawing/2016/5/14/chartex" xmlns:mc="http://schemas.openxmlformats.org/markup-compatibility/2006" xmlns:aink="http://schemas.microsoft.com/office/drawing/2016/ink" xmlns:am3d="http://schemas.microsoft.com/office/drawing/2017/model3d" xmlns:o="urn:schemas-microsoft-com:office:office" xmlns:oel="http://schemas.microsoft.com/office/2019/extlst" xmlns:r="http://schemas.openxmlformats.org/officeDocument/2006/relationships" xmlns:m="http://schemas.openxmlformats.org/officeDocument/2006/math" xmlns:v="urn:schemas-microsoft-com:vml" xmlns:wp14="http://schemas.microsoft.com/office/word/2010/wordprocessingDrawing" xmlns:wp="http://schemas.openxmlformats.org/drawingml/2006/wordprocessingDrawing" xmlns:w10="urn:schemas-microsoft-com:office:word" xmlns:w="http://schemas.openxmlformats.org/wordprocessingml/2006/main" xmlns:w14="http://schemas.microsoft.com/office/word/2010/wordml" xmlns:w15="http://schemas.microsoft.com/office/word/2012/wordml" xmlns:w16cex="http://schemas.microsoft.com/office/word/2018/wordml/cex" xmlns:w16cid="http://schemas.microsoft.com/office/word/2016/wordml/cid" xmlns:w16="http://schemas.microsoft.com/office/word/2018/wordml" xmlns:w16sdtdh="http://schemas.microsoft.com/office/word/2020/wordml/sdtdatahash" xmlns:w16se="http://schemas.microsoft.com/office/word/2015/wordml/symex" xmlns:wpg="http://schemas.microsoft.com/office/word/2010/wordprocessingGroup" xmlns:wpi="http://schemas.microsoft.com/office/word/2010/wordprocessingInk" xmlns:wne="http://schemas.microsoft.com/office/word/2006/wordml" xmlns:wps="http://schemas.microsoft.com/office/word/2010/wordprocessingShape" mc:Ignorable="w14 w15 w16se w16cid w16 w16cex w16sdtdh wp14">
+  <w:p>
+    <w:pPr>
+      <w:pStyle w:val="Footer"/>
+    </w:pPr>
+  </w:p>
+</w:ftr>
+</file>
+
+<file path=word/footer2.xml><?xml version="1.0" encoding="utf-8"?>
+<w:ftr xmlns:wpc="http://schemas.microsoft.com/office/word/2010/wordprocessingCanvas" xmlns:cx="http://schemas.microsoft.com/office/drawing/2014/chartex" xmlns:cx1="http://schemas.microsoft.com/office/drawing/2015/9/8/chartex" xmlns:cx2="http://schemas.microsoft.com/office/drawing/2015/10/21/chartex" xmlns:cx3="http://schemas.microsoft.com/office/drawing/2016/5/9/chartex" xmlns:cx4="http://schemas.microsoft.com/office/drawing/2016/5/10/chartex" xmlns:cx5="http://schemas.microsoft.com/office/drawing/2016/5/11/chartex" xmlns:cx6="http://schemas.microsoft.com/office/drawing/2016/5/12/chartex" xmlns:cx7="http://schemas.microsoft.com/office/drawing/2016/5/13/chartex" xmlns:cx8="http://schemas.microsoft.com/office/drawing/2016/5/14/chartex" xmlns:mc="http://schemas.openxmlformats.org/markup-compatibility/2006" xmlns:aink="http://schemas.microsoft.com/office/drawing/2016/ink" xmlns:am3d="http://schemas.microsoft.com/office/drawing/2017/model3d" xmlns:o="urn:schemas-microsoft-com:office:office" xmlns:oel="http://schemas.microsoft.com/office/2019/extlst" xmlns:r="http://schemas.openxmlformats.org/officeDocument/2006/relationships" xmlns:m="http://schemas.openxmlformats.org/officeDocument/2006/math" xmlns:v="urn:schemas-microsoft-com:vml" xmlns:wp14="http://schemas.microsoft.com/office/word/2010/wordprocessingDrawing" xmlns:wp="http://schemas.openxmlformats.org/drawingml/2006/wordprocessingDrawing" xmlns:w10="urn:schemas-microsoft-com:office:word" xmlns:w="http://schemas.openxmlformats.org/wordprocessingml/2006/main" xmlns:w14="http://schemas.microsoft.com/office/word/2010/wordml" xmlns:w15="http://schemas.microsoft.com/office/word/2012/wordml" xmlns:w16cex="http://schemas.microsoft.com/office/word/2018/wordml/cex" xmlns:w16cid="http://schemas.microsoft.com/office/word/2016/wordml/cid" xmlns:w16="http://schemas.microsoft.com/office/word/2018/wordml" xmlns:w16sdtdh="http://schemas.microsoft.com/office/word/2020/wordml/sdtdatahash" xmlns:w16se="http://schemas.microsoft.com/office/word/2015/wordml/symex" xmlns:wpg="http://schemas.microsoft.com/office/word/2010/wordprocessingGroup" xmlns:wpi="http://schemas.microsoft.com/office/word/2010/wordprocessingInk" xmlns:wne="http://schemas.microsoft.com/office/word/2006/wordml" xmlns:wps="http://schemas.microsoft.com/office/word/2010/wordprocessingShape" mc:Ignorable="w14 w15 w16se w16cid w16 w16cex w16sdtdh wp14">
+  <w:sdt>
+    <w:sdtPr>
+      <w:id w:val="1932699209"/>
+      <w:docPartObj>
+        <w:docPartGallery w:val="Page Numbers (Bottom of Page)"/>
+        <w:docPartUnique/>
+      </w:docPartObj>
+    </w:sdtPr>
+    <w:sdtEndPr>
+      <w:rPr>
+        <w:noProof/>
+      </w:rPr>
+    </w:sdtEndPr>
+    <w:sdtContent>
+      <w:p>
+        <w:pPr>
+          <w:pStyle w:val="Footer"/>
+          <w:jc w:val="center"/>
+        </w:pPr>
+        <w:r>
+          <w:fldChar w:fldCharType="begin"/>
+        </w:r>
+        <w:r>
+          <w:instrText xml:space="preserve"> PAGE   \* MERGEFORMAT </w:instrText>
+        </w:r>
+        <w:r>
+          <w:fldChar w:fldCharType="separate"/>
+        </w:r>
+        <w:r>
+          <w:rPr>
+            <w:noProof/>
+          </w:rPr>
+          <w:t>2</w:t>
+        </w:r>
+        <w:r>
+          <w:rPr>
+            <w:noProof/>
+          </w:rPr>
+          <w:fldChar w:fldCharType="end"/>
+        </w:r>
+      </w:p>
+    </w:sdtContent>
+  </w:sdt>
+  <w:p>
+    <w:pPr>
+      <w:pStyle w:val="Footer"/>
+    </w:pPr>
+  </w:p>
+</w:ftr>
+</file>
+
+<file path=word/footer3.xml><?xml version="1.0" encoding="utf-8"?>
+<w:ftr xmlns:wpc="http://schemas.microsoft.com/office/word/2010/wordprocessingCanvas" xmlns:cx="http://schemas.microsoft.com/office/drawing/2014/chartex" xmlns:cx1="http://schemas.microsoft.com/office/drawing/2015/9/8/chartex" xmlns:cx2="http://schemas.microsoft.com/office/drawing/2015/10/21/chartex" xmlns:cx3="http://schemas.microsoft.com/office/drawing/2016/5/9/chartex" xmlns:cx4="http://schemas.microsoft.com/office/drawing/2016/5/10/chartex" xmlns:cx5="http://schemas.microsoft.com/office/drawing/2016/5/11/chartex" xmlns:cx6="http://schemas.microsoft.com/office/drawing/2016/5/12/chartex" xmlns:cx7="http://schemas.microsoft.com/office/drawing/2016/5/13/chartex" xmlns:cx8="http://schemas.microsoft.com/office/drawing/2016/5/14/chartex" xmlns:mc="http://schemas.openxmlformats.org/markup-compatibility/2006" xmlns:aink="http://schemas.microsoft.com/office/drawing/2016/ink" xmlns:am3d="http://schemas.microsoft.com/office/drawing/2017/model3d" xmlns:o="urn:schemas-microsoft-com:office:office" xmlns:oel="http://schemas.microsoft.com/office/2019/extlst" xmlns:r="http://schemas.openxmlformats.org/officeDocument/2006/relationships" xmlns:m="http://schemas.openxmlformats.org/officeDocument/2006/math" xmlns:v="urn:schemas-microsoft-com:vml" xmlns:wp14="http://schemas.microsoft.com/office/word/2010/wordprocessingDrawing" xmlns:wp="http://schemas.openxmlformats.org/drawingml/2006/wordprocessingDrawing" xmlns:w10="urn:schemas-microsoft-com:office:word" xmlns:w="http://schemas.openxmlformats.org/wordprocessingml/2006/main" xmlns:w14="http://schemas.microsoft.com/office/word/2010/wordml" xmlns:w15="http://schemas.microsoft.com/office/word/2012/wordml" xmlns:w16cex="http://schemas.microsoft.com/office/word/2018/wordml/cex" xmlns:w16cid="http://schemas.microsoft.com/office/word/2016/wordml/cid" xmlns:w16="http://schemas.microsoft.com/office/word/2018/wordml" xmlns:w16sdtdh="http://schemas.microsoft.com/office/word/2020/wordml/sdtdatahash" xmlns:w16se="http://schemas.microsoft.com/office/word/2015/wordml/symex" xmlns:wpg="http://schemas.microsoft.com/office/word/2010/wordprocessingGroup" xmlns:wpi="http://schemas.microsoft.com/office/word/2010/wordprocessingInk" xmlns:wne="http://schemas.microsoft.com/office/word/2006/wordml" xmlns:wps="http://schemas.microsoft.com/office/word/2010/wordprocessingShape" mc:Ignorable="w14 w15 w16se w16cid w16 w16cex w16sdtdh wp14">
+  <w:p>
+    <w:pPr>
+      <w:pStyle w:val="Footer"/>
+    </w:pPr>
+  </w:p>
+</w:ftr>
+</file>
+
+<file path=word/footnotes.xml><?xml version="1.0" encoding="utf-8"?>
+<w:footnotes xmlns:wpc="http://schemas.microsoft.com/office/word/2010/wordprocessingCanvas" xmlns:cx="http://schemas.microsoft.com/office/drawing/2014/chartex" xmlns:cx1="http://schemas.microsoft.com/office/drawing/2015/9/8/chartex" xmlns:cx2="http://schemas.microsoft.com/office/drawing/2015/10/21/chartex" xmlns:cx3="http://schemas.microsoft.com/office/drawing/2016/5/9/chartex" xmlns:cx4="http://schemas.microsoft.com/office/drawing/2016/5/10/chartex" xmlns:cx5="http://schemas.microsoft.com/office/drawing/2016/5/11/chartex" xmlns:cx6="http://schemas.microsoft.com/office/drawing/2016/5/12/chartex" xmlns:cx7="http://schemas.microsoft.com/office/drawing/2016/5/13/chartex" xmlns:cx8="http://schemas.microsoft.com/office/drawing/2016/5/14/chartex" xmlns:mc="http://schemas.openxmlformats.org/markup-compatibility/2006" xmlns:aink="http://schemas.microsoft.com/office/drawing/2016/ink" xmlns:am3d="http://schemas.microsoft.com/office/drawing/2017/model3d" xmlns:o="urn:schemas-microsoft-com:office:office" xmlns:oel="http://schemas.microsoft.com/office/2019/extlst" xmlns:r="http://schemas.openxmlformats.org/officeDocument/2006/relationships" xmlns:m="http://schemas.openxmlformats.org/officeDocument/2006/math" xmlns:v="urn:schemas-microsoft-com:vml" xmlns:wp14="http://schemas.microsoft.com/office/word/2010/wordprocessingDrawing" xmlns:wp="http://schemas.openxmlformats.org/drawingml/2006/wordprocessingDrawing" xmlns:w10="urn:schemas-microsoft-com:office:word" xmlns:w="http://schemas.openxmlformats.org/wordprocessingml/2006/main" xmlns:w14="http://schemas.microsoft.com/office/word/2010/wordml" xmlns:w15="http://schemas.microsoft.com/office/word/2012/wordml" xmlns:w16cex="http://schemas.microsoft.com/office/word/2018/wordml/cex" xmlns:w16cid="http://schemas.microsoft.com/office/word/2016/wordml/cid" xmlns:w16="http://schemas.microsoft.com/office/word/2018/wordml" xmlns:w16sdtdh="http://schemas.microsoft.com/office/word/2020/wordml/sdtdatahash" xmlns:w16se="http://schemas.microsoft.com/office/word/2015/wordml/symex" xmlns:wpg="http://schemas.microsoft.com/office/word/2010/wordprocessingGroup" xmlns:wpi="http://schemas.microsoft.com/office/word/2010/wordprocessingInk" xmlns:wne="http://schemas.microsoft.com/office/word/2006/wordml" xmlns:wps="http://schemas.microsoft.com/office/word/2010/wordprocessingShape" mc:Ignorable="w14 w15 w16se w16cid w16 w16cex w16sdtdh wp14">
+  <w:footnote w:type="separator" w:id="-1">
+    <w:p>
+      <w:pPr>
+        <w:spacing w:before="0" w:after="0" w:line="240" w:lineRule="auto"/>
+      </w:pPr>
+      <w:r>
+        <w:separator/>
+      </w:r>
+    </w:p>
+  </w:footnote>
+  <w:footnote w:type="continuationSeparator" w:id="0">
+    <w:p>
+      <w:pPr>
+        <w:spacing w:before="0" w:after="0" w:line="240" w:lineRule="auto"/>
+      </w:pPr>
+      <w:r>
+        <w:continuationSeparator/>
+      </w:r>
+    </w:p>
+  </w:footnote>
+</w:footnotes>
+</file>
+
+<file path=word/header1.xml><?xml version="1.0" encoding="utf-8"?>
+<w:hdr xmlns:wpc="http://schemas.microsoft.com/office/word/2010/wordprocessingCanvas" xmlns:cx="http://schemas.microsoft.com/office/drawing/2014/chartex" xmlns:cx1="http://schemas.microsoft.com/office/drawing/2015/9/8/chartex" xmlns:cx2="http://schemas.microsoft.com/office/drawing/2015/10/21/chartex" xmlns:cx3="http://schemas.microsoft.com/office/drawing/2016/5/9/chartex" xmlns:cx4="http://schemas.microsoft.com/office/drawing/2016/5/10/chartex" xmlns:cx5="http://schemas.microsoft.com/office/drawing/2016/5/11/chartex" xmlns:cx6="http://schemas.microsoft.com/office/drawing/2016/5/12/chartex" xmlns:cx7="http://schemas.microsoft.com/office/drawing/2016/5/13/chartex" xmlns:cx8="http://schemas.microsoft.com/office/drawing/2016/5/14/chartex" xmlns:mc="http://schemas.openxmlformats.org/markup-compatibility/2006" xmlns:aink="http://schemas.microsoft.com/office/drawing/2016/ink" xmlns:am3d="http://schemas.microsoft.com/office/drawing/2017/model3d" xmlns:o="urn:schemas-microsoft-com:office:office" xmlns:oel="http://schemas.microsoft.com/office/2019/extlst" xmlns:r="http://schemas.openxmlformats.org/officeDocument/2006/relationships" xmlns:m="http://schemas.openxmlformats.org/officeDocument/2006/math" xmlns:v="urn:schemas-microsoft-com:vml" xmlns:wp14="http://schemas.microsoft.com/office/word/2010/wordprocessingDrawing" xmlns:wp="http://schemas.openxmlformats.org/drawingml/2006/wordprocessingDrawing" xmlns:w10="urn:schemas-microsoft-com:office:word" xmlns:w="http://schemas.openxmlformats.org/wordprocessingml/2006/main" xmlns:w14="http://schemas.microsoft.com/office/word/2010/wordml" xmlns:w15="http://schemas.microsoft.com/office/word/2012/wordml" xmlns:w16cex="http://schemas.microsoft.com/office/word/2018/wordml/cex" xmlns:w16cid="http://schemas.microsoft.com/office/word/2016/wordml/cid" xmlns:w16="http://schemas.microsoft.com/office/word/2018/wordml" xmlns:w16sdtdh="http://schemas.microsoft.com/office/word/2020/wordml/sdtdatahash" xmlns:w16se="http://schemas.microsoft.com/office/word/2015/wordml/symex" xmlns:wpg="http://schemas.microsoft.com/office/word/2010/wordprocessingGroup" xmlns:wpi="http://schemas.microsoft.com/office/word/2010/wordprocessingInk" xmlns:wne="http://schemas.microsoft.com/office/word/2006/wordml" xmlns:wps="http://schemas.microsoft.com/office/word/2010/wordprocessingShape" mc:Ignorable="w14 w15 w16se w16cid w16 w16cex w16sdtdh wp14">
+  <w:p>
+    <w:pPr>
+      <w:pStyle w:val="Header"/>
+    </w:pPr>
+  </w:p>
+</w:hdr>
+</file>
+
+<file path=word/header2.xml><?xml version="1.0" encoding="utf-8"?>
+<w:hdr xmlns:wpc="http://schemas.microsoft.com/office/word/2010/wordprocessingCanvas" xmlns:cx="http://schemas.microsoft.com/office/drawing/2014/chartex" xmlns:cx1="http://schemas.microsoft.com/office/drawing/2015/9/8/chartex" xmlns:cx2="http://schemas.microsoft.com/office/drawing/2015/10/21/chartex" xmlns:cx3="http://schemas.microsoft.com/office/drawing/2016/5/9/chartex" xmlns:cx4="http://schemas.microsoft.com/office/drawing/2016/5/10/chartex" xmlns:cx5="http://schemas.microsoft.com/office/drawing/2016/5/11/chartex" xmlns:cx6="http://schemas.microsoft.com/office/drawing/2016/5/12/chartex" xmlns:cx7="http://schemas.microsoft.com/office/drawing/2016/5/13/chartex" xmlns:cx8="http://schemas.microsoft.com/office/drawing/2016/5/14/chartex" xmlns:mc="http://schemas.openxmlformats.org/markup-compatibility/2006" xmlns:aink="http://schemas.microsoft.com/office/drawing/2016/ink" xmlns:am3d="http://schemas.microsoft.com/office/drawing/2017/model3d" xmlns:o="urn:schemas-microsoft-com:office:office" xmlns:oel="http://schemas.microsoft.com/office/2019/extlst" xmlns:r="http://schemas.openxmlformats.org/officeDocument/2006/relationships" xmlns:m="http://schemas.openxmlformats.org/officeDocument/2006/math" xmlns:v="urn:schemas-microsoft-com:vml" xmlns:wp14="http://schemas.microsoft.com/office/word/2010/wordprocessingDrawing" xmlns:wp="http://schemas.openxmlformats.org/drawingml/2006/wordprocessingDrawing" xmlns:w10="urn:schemas-microsoft-com:office:word" xmlns:w="http://schemas.openxmlformats.org/wordprocessingml/2006/main" xmlns:w14="http://schemas.microsoft.com/office/word/2010/wordml" xmlns:w15="http://schemas.microsoft.com/office/word/2012/wordml" xmlns:w16cex="http://schemas.microsoft.com/office/word/2018/wordml/cex" xmlns:w16cid="http://schemas.microsoft.com/office/word/2016/wordml/cid" xmlns:w16="http://schemas.microsoft.com/office/word/2018/wordml" xmlns:w16sdtdh="http://schemas.microsoft.com/office/word/2020/wordml/sdtdatahash" xmlns:w16se="http://schemas.microsoft.com/office/word/2015/wordml/symex" xmlns:wpg="http://schemas.microsoft.com/office/word/2010/wordprocessingGroup" xmlns:wpi="http://schemas.microsoft.com/office/word/2010/wordprocessingInk" xmlns:wne="http://schemas.microsoft.com/office/word/2006/wordml" xmlns:wps="http://schemas.microsoft.com/office/word/2010/wordprocessingShape" mc:Ignorable="w14 w15 w16se w16cid w16 w16cex w16sdtdh wp14">
+  <w:sdt>
+    <w:sdtPr>
+      <w:id w:val="350623012"/>
+      <w:docPartObj>
+        <w:docPartGallery w:val="Page Numbers (Top of Page)"/>
+        <w:docPartUnique/>
+      </w:docPartObj>
+    </w:sdtPr>
+    <w:sdtEndPr>
+      <w:rPr>
+        <w:noProof/>
+      </w:rPr>
+    </w:sdtEndPr>
+    <w:sdtContent>
+      <w:p>
+        <w:pPr>
+          <w:pStyle w:val="Header"/>
+          <w:jc w:val="center"/>
+        </w:pPr>
+      </w:p>
+    </w:sdtContent>
+  </w:sdt>
+  <w:p>
+    <w:pPr>
+      <w:pStyle w:val="Header"/>
+    </w:pPr>
+  </w:p>
+</w:hdr>
+</file>
+
+<file path=word/header3.xml><?xml version="1.0" encoding="utf-8"?>
+<w:hdr xmlns:wpc="http://schemas.microsoft.com/office/word/2010/wordprocessingCanvas" xmlns:cx="http://schemas.microsoft.com/office/drawing/2014/chartex" xmlns:cx1="http://schemas.microsoft.com/office/drawing/2015/9/8/chartex" xmlns:cx2="http://schemas.microsoft.com/office/drawing/2015/10/21/chartex" xmlns:cx3="http://schemas.microsoft.com/office/drawing/2016/5/9/chartex" xmlns:cx4="http://schemas.microsoft.com/office/drawing/2016/5/10/chartex" xmlns:cx5="http://schemas.microsoft.com/office/drawing/2016/5/11/chartex" xmlns:cx6="http://schemas.microsoft.com/office/drawing/2016/5/12/chartex" xmlns:cx7="http://schemas.microsoft.com/office/drawing/2016/5/13/chartex" xmlns:cx8="http://schemas.microsoft.com/office/drawing/2016/5/14/chartex" xmlns:mc="http://schemas.openxmlformats.org/markup-compatibility/2006" xmlns:aink="http://schemas.microsoft.com/office/drawing/2016/ink" xmlns:am3d="http://schemas.microsoft.com/office/drawing/2017/model3d" xmlns:o="urn:schemas-microsoft-com:office:office" xmlns:oel="http://schemas.microsoft.com/office/2019/extlst" xmlns:r="http://schemas.openxmlformats.org/officeDocument/2006/relationships" xmlns:m="http://schemas.openxmlformats.org/officeDocument/2006/math" xmlns:v="urn:schemas-microsoft-com:vml" xmlns:wp14="http://schemas.microsoft.com/office/word/2010/wordprocessingDrawing" xmlns:wp="http://schemas.openxmlformats.org/drawingml/2006/wordprocessingDrawing" xmlns:w10="urn:schemas-microsoft-com:office:word" xmlns:w="http://schemas.openxmlformats.org/wordprocessingml/2006/main" xmlns:w14="http://schemas.microsoft.com/office/word/2010/wordml" xmlns:w15="http://schemas.microsoft.com/office/word/2012/wordml" xmlns:w16cex="http://schemas.microsoft.com/office/word/2018/wordml/cex" xmlns:w16cid="http://schemas.microsoft.com/office/word/2016/wordml/cid" xmlns:w16="http://schemas.microsoft.com/office/word/2018/wordml" xmlns:w16sdtdh="http://schemas.microsoft.com/office/word/2020/wordml/sdtdatahash" xmlns:w16se="http://schemas.microsoft.com/office/word/2015/wordml/symex" xmlns:wpg="http://schemas.microsoft.com/office/word/2010/wordprocessingGroup" xmlns:wpi="http://schemas.microsoft.com/office/word/2010/wordprocessingInk" xmlns:wne="http://schemas.microsoft.com/office/word/2006/wordml" xmlns:wps="http://schemas.microsoft.com/office/word/2010/wordprocessingShape" mc:Ignorable="w14 w15 w16se w16cid w16 w16cex w16sdtdh wp14">
+  <w:p>
+    <w:pPr>
+      <w:pStyle w:val="Header"/>
+    </w:pPr>
+  </w:p>
+</w:hdr>
 </file>
 
 <file path=word/numbering.xml><?xml version="1.0" encoding="utf-8"?>
@@ -5188,6 +8464,7 @@
   </w:style>
   <w:style w:type="paragraph" w:styleId="NoSpacing">
     <w:name w:val="No Spacing"/>
+    <w:link w:val="NoSpacingChar"/>
     <w:uiPriority w:val="1"/>
     <w:qFormat/>
     <w:rsid w:val="007B294A"/>
@@ -5321,7 +8598,6 @@
     <w:basedOn w:val="Heading1"/>
     <w:next w:val="Normal"/>
     <w:uiPriority w:val="39"/>
-    <w:semiHidden/>
     <w:unhideWhenUsed/>
     <w:qFormat/>
     <w:rsid w:val="007B294A"/>
@@ -5358,6 +8634,121 @@
         <w:insideV w:val="single" w:sz="4" w:space="0" w:color="auto"/>
       </w:tblBorders>
     </w:tblPr>
+  </w:style>
+  <w:style w:type="character" w:customStyle="1" w:styleId="NoSpacingChar">
+    <w:name w:val="No Spacing Char"/>
+    <w:basedOn w:val="DefaultParagraphFont"/>
+    <w:link w:val="NoSpacing"/>
+    <w:uiPriority w:val="1"/>
+    <w:rsid w:val="00ED65A2"/>
+  </w:style>
+  <w:style w:type="paragraph" w:styleId="TOC2">
+    <w:name w:val="toc 2"/>
+    <w:basedOn w:val="Normal"/>
+    <w:next w:val="Normal"/>
+    <w:autoRedefine/>
+    <w:uiPriority w:val="39"/>
+    <w:unhideWhenUsed/>
+    <w:rsid w:val="00ED65A2"/>
+    <w:pPr>
+      <w:spacing w:before="0" w:after="100" w:line="259" w:lineRule="auto"/>
+      <w:ind w:left="220"/>
+    </w:pPr>
+    <w:rPr>
+      <w:rFonts w:cs="Times New Roman"/>
+      <w:sz w:val="22"/>
+      <w:szCs w:val="22"/>
+    </w:rPr>
+  </w:style>
+  <w:style w:type="paragraph" w:styleId="TOC1">
+    <w:name w:val="toc 1"/>
+    <w:basedOn w:val="Normal"/>
+    <w:next w:val="Normal"/>
+    <w:autoRedefine/>
+    <w:uiPriority w:val="39"/>
+    <w:unhideWhenUsed/>
+    <w:rsid w:val="00ED65A2"/>
+    <w:pPr>
+      <w:spacing w:before="0" w:after="100" w:line="259" w:lineRule="auto"/>
+    </w:pPr>
+    <w:rPr>
+      <w:rFonts w:cs="Times New Roman"/>
+      <w:sz w:val="22"/>
+      <w:szCs w:val="22"/>
+    </w:rPr>
+  </w:style>
+  <w:style w:type="paragraph" w:styleId="TOC3">
+    <w:name w:val="toc 3"/>
+    <w:basedOn w:val="Normal"/>
+    <w:next w:val="Normal"/>
+    <w:autoRedefine/>
+    <w:uiPriority w:val="39"/>
+    <w:unhideWhenUsed/>
+    <w:rsid w:val="00ED65A2"/>
+    <w:pPr>
+      <w:spacing w:before="0" w:after="100" w:line="259" w:lineRule="auto"/>
+      <w:ind w:left="440"/>
+    </w:pPr>
+    <w:rPr>
+      <w:rFonts w:cs="Times New Roman"/>
+      <w:sz w:val="22"/>
+      <w:szCs w:val="22"/>
+    </w:rPr>
+  </w:style>
+  <w:style w:type="character" w:styleId="Hyperlink">
+    <w:name w:val="Hyperlink"/>
+    <w:basedOn w:val="DefaultParagraphFont"/>
+    <w:uiPriority w:val="99"/>
+    <w:unhideWhenUsed/>
+    <w:rsid w:val="00ED65A2"/>
+    <w:rPr>
+      <w:color w:val="0563C1" w:themeColor="hyperlink"/>
+      <w:u w:val="single"/>
+    </w:rPr>
+  </w:style>
+  <w:style w:type="paragraph" w:styleId="Header">
+    <w:name w:val="header"/>
+    <w:basedOn w:val="Normal"/>
+    <w:link w:val="HeaderChar"/>
+    <w:uiPriority w:val="99"/>
+    <w:unhideWhenUsed/>
+    <w:rsid w:val="004F420F"/>
+    <w:pPr>
+      <w:tabs>
+        <w:tab w:val="center" w:pos="4680"/>
+        <w:tab w:val="right" w:pos="9360"/>
+      </w:tabs>
+      <w:spacing w:before="0" w:after="0" w:line="240" w:lineRule="auto"/>
+    </w:pPr>
+  </w:style>
+  <w:style w:type="character" w:customStyle="1" w:styleId="HeaderChar">
+    <w:name w:val="Header Char"/>
+    <w:basedOn w:val="DefaultParagraphFont"/>
+    <w:link w:val="Header"/>
+    <w:uiPriority w:val="99"/>
+    <w:rsid w:val="004F420F"/>
+  </w:style>
+  <w:style w:type="paragraph" w:styleId="Footer">
+    <w:name w:val="footer"/>
+    <w:basedOn w:val="Normal"/>
+    <w:link w:val="FooterChar"/>
+    <w:uiPriority w:val="99"/>
+    <w:unhideWhenUsed/>
+    <w:rsid w:val="004F420F"/>
+    <w:pPr>
+      <w:tabs>
+        <w:tab w:val="center" w:pos="4680"/>
+        <w:tab w:val="right" w:pos="9360"/>
+      </w:tabs>
+      <w:spacing w:before="0" w:after="0" w:line="240" w:lineRule="auto"/>
+    </w:pPr>
+  </w:style>
+  <w:style w:type="character" w:customStyle="1" w:styleId="FooterChar">
+    <w:name w:val="Footer Char"/>
+    <w:basedOn w:val="DefaultParagraphFont"/>
+    <w:link w:val="Footer"/>
+    <w:uiPriority w:val="99"/>
+    <w:rsid w:val="004F420F"/>
   </w:style>
 </w:styles>
 </file>
@@ -5655,4 +9046,35 @@
     </a:ext>
   </a:extLst>
 </a:theme>
+</file>
+
+<file path=customXml/item1.xml><?xml version="1.0" encoding="utf-8"?>
+<CoverPageProperties xmlns="http://schemas.microsoft.com/office/2006/coverPageProps">
+  <PublishDate/>
+  <Abstract/>
+  <CompanyAddress>India</CompanyAddress>
+  <CompanyPhone/>
+  <CompanyFax/>
+  <CompanyEmail/>
+</CoverPageProperties>
+</file>
+
+<file path=customXml/item2.xml><?xml version="1.0" encoding="utf-8"?>
+<b:Sources xmlns:b="http://schemas.openxmlformats.org/officeDocument/2006/bibliography" xmlns="http://schemas.openxmlformats.org/officeDocument/2006/bibliography" SelectedStyle="\APASixthEditionOfficeOnline.xsl" StyleName="APA" Version="6"/>
+</file>
+
+<file path=customXml/itemProps1.xml><?xml version="1.0" encoding="utf-8"?>
+<ds:datastoreItem xmlns:ds="http://schemas.openxmlformats.org/officeDocument/2006/customXml" ds:itemID="{55AF091B-3C7A-41E3-B477-F2FDAA23CFDA}">
+  <ds:schemaRefs>
+    <ds:schemaRef ds:uri="http://schemas.microsoft.com/office/2006/coverPageProps"/>
+  </ds:schemaRefs>
+</ds:datastoreItem>
+</file>
+
+<file path=customXml/itemProps2.xml><?xml version="1.0" encoding="utf-8"?>
+<ds:datastoreItem xmlns:ds="http://schemas.openxmlformats.org/officeDocument/2006/customXml" ds:itemID="{DBF912D2-74F9-40EB-A307-04A1FE4CC047}">
+  <ds:schemaRefs>
+    <ds:schemaRef ds:uri="http://schemas.openxmlformats.org/officeDocument/2006/bibliography"/>
+  </ds:schemaRefs>
+</ds:datastoreItem>
 </file>
</xml_diff>